<commit_message>
MaJ de CdC Serveur
</commit_message>
<xml_diff>
--- a/CdC - Serveur I2C.docx
+++ b/CdC - Serveur I2C.docx
@@ -16,17 +16,660 @@
         <w:t xml:space="preserve"> - CLI</w:t>
       </w:r>
     </w:p>
+    <w:bookmarkStart w:id="0" w:name="_GoBack" w:displacedByCustomXml="next"/>
+    <w:bookmarkEnd w:id="0" w:displacedByCustomXml="next"/>
+    <w:sdt>
+      <w:sdtPr>
+        <w:id w:val="118428362"/>
+        <w:docPartObj>
+          <w:docPartGallery w:val="Table of Contents"/>
+          <w:docPartUnique/>
+        </w:docPartObj>
+      </w:sdtPr>
+      <w:sdtEndPr>
+        <w:rPr>
+          <w:rFonts w:asciiTheme="minorHAnsi" w:eastAsiaTheme="minorHAnsi" w:hAnsiTheme="minorHAnsi" w:cstheme="minorBidi"/>
+          <w:b w:val="0"/>
+          <w:bCs w:val="0"/>
+          <w:color w:val="auto"/>
+          <w:sz w:val="22"/>
+          <w:szCs w:val="22"/>
+        </w:rPr>
+      </w:sdtEndPr>
+      <w:sdtContent>
+        <w:p>
+          <w:pPr>
+            <w:pStyle w:val="En-ttedetabledesmatires"/>
+          </w:pPr>
+          <w:r>
+            <w:t>Sommaire</w:t>
+          </w:r>
+        </w:p>
+        <w:p>
+          <w:pPr>
+            <w:pStyle w:val="TM1"/>
+            <w:tabs>
+              <w:tab w:val="left" w:pos="1100"/>
+              <w:tab w:val="right" w:leader="dot" w:pos="9062"/>
+            </w:tabs>
+            <w:rPr>
+              <w:rFonts w:eastAsiaTheme="minorEastAsia"/>
+              <w:noProof/>
+              <w:lang w:eastAsia="fr-FR"/>
+            </w:rPr>
+          </w:pPr>
+          <w:r>
+            <w:fldChar w:fldCharType="begin"/>
+          </w:r>
+          <w:r>
+            <w:instrText xml:space="preserve"> TOC \o "1-3" \h \z \u </w:instrText>
+          </w:r>
+          <w:r>
+            <w:fldChar w:fldCharType="separate"/>
+          </w:r>
+          <w:hyperlink w:anchor="_Toc357546108" w:history="1">
+            <w:r>
+              <w:rPr>
+                <w:rStyle w:val="Lienhypertexte"/>
+                <w:noProof/>
+              </w:rPr>
+              <w:t>1.</w:t>
+            </w:r>
+            <w:r>
+              <w:rPr>
+                <w:rFonts w:eastAsiaTheme="minorEastAsia"/>
+                <w:noProof/>
+                <w:lang w:eastAsia="fr-FR"/>
+              </w:rPr>
+              <w:tab/>
+            </w:r>
+            <w:r>
+              <w:rPr>
+                <w:rStyle w:val="Lienhypertexte"/>
+                <w:noProof/>
+              </w:rPr>
+              <w:t>Description générale</w:t>
+            </w:r>
+            <w:r>
+              <w:rPr>
+                <w:noProof/>
+                <w:webHidden/>
+              </w:rPr>
+              <w:tab/>
+            </w:r>
+            <w:r>
+              <w:rPr>
+                <w:noProof/>
+                <w:webHidden/>
+              </w:rPr>
+              <w:fldChar w:fldCharType="begin"/>
+            </w:r>
+            <w:r>
+              <w:rPr>
+                <w:noProof/>
+                <w:webHidden/>
+              </w:rPr>
+              <w:instrText xml:space="preserve"> PAGEREF _Toc357546108 \h </w:instrText>
+            </w:r>
+            <w:r>
+              <w:rPr>
+                <w:noProof/>
+                <w:webHidden/>
+              </w:rPr>
+            </w:r>
+            <w:r>
+              <w:rPr>
+                <w:noProof/>
+                <w:webHidden/>
+              </w:rPr>
+              <w:fldChar w:fldCharType="separate"/>
+            </w:r>
+            <w:r>
+              <w:rPr>
+                <w:noProof/>
+                <w:webHidden/>
+              </w:rPr>
+              <w:t>1</w:t>
+            </w:r>
+            <w:r>
+              <w:rPr>
+                <w:noProof/>
+                <w:webHidden/>
+              </w:rPr>
+              <w:fldChar w:fldCharType="end"/>
+            </w:r>
+          </w:hyperlink>
+        </w:p>
+        <w:p>
+          <w:pPr>
+            <w:pStyle w:val="TM1"/>
+            <w:tabs>
+              <w:tab w:val="left" w:pos="1100"/>
+              <w:tab w:val="right" w:leader="dot" w:pos="9062"/>
+            </w:tabs>
+            <w:rPr>
+              <w:rFonts w:eastAsiaTheme="minorEastAsia"/>
+              <w:noProof/>
+              <w:lang w:eastAsia="fr-FR"/>
+            </w:rPr>
+          </w:pPr>
+          <w:hyperlink w:anchor="_Toc357546109" w:history="1">
+            <w:r>
+              <w:rPr>
+                <w:rStyle w:val="Lienhypertexte"/>
+                <w:noProof/>
+              </w:rPr>
+              <w:t>2.</w:t>
+            </w:r>
+            <w:r>
+              <w:rPr>
+                <w:rFonts w:eastAsiaTheme="minorEastAsia"/>
+                <w:noProof/>
+                <w:lang w:eastAsia="fr-FR"/>
+              </w:rPr>
+              <w:tab/>
+            </w:r>
+            <w:r>
+              <w:rPr>
+                <w:rStyle w:val="Lienhypertexte"/>
+                <w:noProof/>
+              </w:rPr>
+              <w:t>Vocabulaire</w:t>
+            </w:r>
+            <w:r>
+              <w:rPr>
+                <w:noProof/>
+                <w:webHidden/>
+              </w:rPr>
+              <w:tab/>
+            </w:r>
+            <w:r>
+              <w:rPr>
+                <w:noProof/>
+                <w:webHidden/>
+              </w:rPr>
+              <w:fldChar w:fldCharType="begin"/>
+            </w:r>
+            <w:r>
+              <w:rPr>
+                <w:noProof/>
+                <w:webHidden/>
+              </w:rPr>
+              <w:instrText xml:space="preserve"> PAGEREF _Toc357546109 \h </w:instrText>
+            </w:r>
+            <w:r>
+              <w:rPr>
+                <w:noProof/>
+                <w:webHidden/>
+              </w:rPr>
+            </w:r>
+            <w:r>
+              <w:rPr>
+                <w:noProof/>
+                <w:webHidden/>
+              </w:rPr>
+              <w:fldChar w:fldCharType="separate"/>
+            </w:r>
+            <w:r>
+              <w:rPr>
+                <w:noProof/>
+                <w:webHidden/>
+              </w:rPr>
+              <w:t>1</w:t>
+            </w:r>
+            <w:r>
+              <w:rPr>
+                <w:noProof/>
+                <w:webHidden/>
+              </w:rPr>
+              <w:fldChar w:fldCharType="end"/>
+            </w:r>
+          </w:hyperlink>
+        </w:p>
+        <w:p>
+          <w:pPr>
+            <w:pStyle w:val="TM2"/>
+            <w:tabs>
+              <w:tab w:val="right" w:leader="dot" w:pos="9062"/>
+            </w:tabs>
+            <w:rPr>
+              <w:rFonts w:eastAsiaTheme="minorEastAsia"/>
+              <w:noProof/>
+              <w:lang w:eastAsia="fr-FR"/>
+            </w:rPr>
+          </w:pPr>
+          <w:hyperlink w:anchor="_Toc357546110" w:history="1">
+            <w:r>
+              <w:rPr>
+                <w:rStyle w:val="Lienhypertexte"/>
+                <w:noProof/>
+              </w:rPr>
+              <w:t>Client :</w:t>
+            </w:r>
+            <w:r>
+              <w:rPr>
+                <w:noProof/>
+                <w:webHidden/>
+              </w:rPr>
+              <w:tab/>
+            </w:r>
+            <w:r>
+              <w:rPr>
+                <w:noProof/>
+                <w:webHidden/>
+              </w:rPr>
+              <w:fldChar w:fldCharType="begin"/>
+            </w:r>
+            <w:r>
+              <w:rPr>
+                <w:noProof/>
+                <w:webHidden/>
+              </w:rPr>
+              <w:instrText xml:space="preserve"> PAGEREF _Toc357546110 \h </w:instrText>
+            </w:r>
+            <w:r>
+              <w:rPr>
+                <w:noProof/>
+                <w:webHidden/>
+              </w:rPr>
+            </w:r>
+            <w:r>
+              <w:rPr>
+                <w:noProof/>
+                <w:webHidden/>
+              </w:rPr>
+              <w:fldChar w:fldCharType="separate"/>
+            </w:r>
+            <w:r>
+              <w:rPr>
+                <w:noProof/>
+                <w:webHidden/>
+              </w:rPr>
+              <w:t>1</w:t>
+            </w:r>
+            <w:r>
+              <w:rPr>
+                <w:noProof/>
+                <w:webHidden/>
+              </w:rPr>
+              <w:fldChar w:fldCharType="end"/>
+            </w:r>
+          </w:hyperlink>
+        </w:p>
+        <w:p>
+          <w:pPr>
+            <w:pStyle w:val="TM2"/>
+            <w:tabs>
+              <w:tab w:val="right" w:leader="dot" w:pos="9062"/>
+            </w:tabs>
+            <w:rPr>
+              <w:rFonts w:eastAsiaTheme="minorEastAsia"/>
+              <w:noProof/>
+              <w:lang w:eastAsia="fr-FR"/>
+            </w:rPr>
+          </w:pPr>
+          <w:hyperlink w:anchor="_Toc357546111" w:history="1">
+            <w:r>
+              <w:rPr>
+                <w:rStyle w:val="Lienhypertexte"/>
+                <w:noProof/>
+              </w:rPr>
+              <w:t>CLI : Command Line Interface :</w:t>
+            </w:r>
+            <w:r>
+              <w:rPr>
+                <w:noProof/>
+                <w:webHidden/>
+              </w:rPr>
+              <w:tab/>
+            </w:r>
+            <w:r>
+              <w:rPr>
+                <w:noProof/>
+                <w:webHidden/>
+              </w:rPr>
+              <w:fldChar w:fldCharType="begin"/>
+            </w:r>
+            <w:r>
+              <w:rPr>
+                <w:noProof/>
+                <w:webHidden/>
+              </w:rPr>
+              <w:instrText xml:space="preserve"> PAGEREF _Toc357546111 \h </w:instrText>
+            </w:r>
+            <w:r>
+              <w:rPr>
+                <w:noProof/>
+                <w:webHidden/>
+              </w:rPr>
+            </w:r>
+            <w:r>
+              <w:rPr>
+                <w:noProof/>
+                <w:webHidden/>
+              </w:rPr>
+              <w:fldChar w:fldCharType="separate"/>
+            </w:r>
+            <w:r>
+              <w:rPr>
+                <w:noProof/>
+                <w:webHidden/>
+              </w:rPr>
+              <w:t>1</w:t>
+            </w:r>
+            <w:r>
+              <w:rPr>
+                <w:noProof/>
+                <w:webHidden/>
+              </w:rPr>
+              <w:fldChar w:fldCharType="end"/>
+            </w:r>
+          </w:hyperlink>
+        </w:p>
+        <w:p>
+          <w:pPr>
+            <w:pStyle w:val="TM1"/>
+            <w:tabs>
+              <w:tab w:val="left" w:pos="1100"/>
+              <w:tab w:val="right" w:leader="dot" w:pos="9062"/>
+            </w:tabs>
+            <w:rPr>
+              <w:rFonts w:eastAsiaTheme="minorEastAsia"/>
+              <w:noProof/>
+              <w:lang w:eastAsia="fr-FR"/>
+            </w:rPr>
+          </w:pPr>
+          <w:hyperlink w:anchor="_Toc357546112" w:history="1">
+            <w:r>
+              <w:rPr>
+                <w:rStyle w:val="Lienhypertexte"/>
+                <w:noProof/>
+              </w:rPr>
+              <w:t>3.</w:t>
+            </w:r>
+            <w:r>
+              <w:rPr>
+                <w:rFonts w:eastAsiaTheme="minorEastAsia"/>
+                <w:noProof/>
+                <w:lang w:eastAsia="fr-FR"/>
+              </w:rPr>
+              <w:tab/>
+            </w:r>
+            <w:r>
+              <w:rPr>
+                <w:rStyle w:val="Lienhypertexte"/>
+                <w:noProof/>
+              </w:rPr>
+              <w:t>Spécification CLI :</w:t>
+            </w:r>
+            <w:r>
+              <w:rPr>
+                <w:noProof/>
+                <w:webHidden/>
+              </w:rPr>
+              <w:tab/>
+            </w:r>
+            <w:r>
+              <w:rPr>
+                <w:noProof/>
+                <w:webHidden/>
+              </w:rPr>
+              <w:fldChar w:fldCharType="begin"/>
+            </w:r>
+            <w:r>
+              <w:rPr>
+                <w:noProof/>
+                <w:webHidden/>
+              </w:rPr>
+              <w:instrText xml:space="preserve"> PAGEREF _Toc357546112 \h </w:instrText>
+            </w:r>
+            <w:r>
+              <w:rPr>
+                <w:noProof/>
+                <w:webHidden/>
+              </w:rPr>
+            </w:r>
+            <w:r>
+              <w:rPr>
+                <w:noProof/>
+                <w:webHidden/>
+              </w:rPr>
+              <w:fldChar w:fldCharType="separate"/>
+            </w:r>
+            <w:r>
+              <w:rPr>
+                <w:noProof/>
+                <w:webHidden/>
+              </w:rPr>
+              <w:t>2</w:t>
+            </w:r>
+            <w:r>
+              <w:rPr>
+                <w:noProof/>
+                <w:webHidden/>
+              </w:rPr>
+              <w:fldChar w:fldCharType="end"/>
+            </w:r>
+          </w:hyperlink>
+        </w:p>
+        <w:p>
+          <w:pPr>
+            <w:pStyle w:val="TM1"/>
+            <w:tabs>
+              <w:tab w:val="left" w:pos="1100"/>
+              <w:tab w:val="right" w:leader="dot" w:pos="9062"/>
+            </w:tabs>
+            <w:rPr>
+              <w:rFonts w:eastAsiaTheme="minorEastAsia"/>
+              <w:noProof/>
+              <w:lang w:eastAsia="fr-FR"/>
+            </w:rPr>
+          </w:pPr>
+          <w:hyperlink w:anchor="_Toc357546113" w:history="1">
+            <w:r>
+              <w:rPr>
+                <w:rStyle w:val="Lienhypertexte"/>
+                <w:noProof/>
+              </w:rPr>
+              <w:t>4.</w:t>
+            </w:r>
+            <w:r>
+              <w:rPr>
+                <w:rFonts w:eastAsiaTheme="minorEastAsia"/>
+                <w:noProof/>
+                <w:lang w:eastAsia="fr-FR"/>
+              </w:rPr>
+              <w:tab/>
+            </w:r>
+            <w:r>
+              <w:rPr>
+                <w:rStyle w:val="Lienhypertexte"/>
+                <w:noProof/>
+              </w:rPr>
+              <w:t>Spécification du serveur : réseau</w:t>
+            </w:r>
+            <w:r>
+              <w:rPr>
+                <w:noProof/>
+                <w:webHidden/>
+              </w:rPr>
+              <w:tab/>
+            </w:r>
+            <w:r>
+              <w:rPr>
+                <w:noProof/>
+                <w:webHidden/>
+              </w:rPr>
+              <w:fldChar w:fldCharType="begin"/>
+            </w:r>
+            <w:r>
+              <w:rPr>
+                <w:noProof/>
+                <w:webHidden/>
+              </w:rPr>
+              <w:instrText xml:space="preserve"> PAGEREF _Toc357546113 \h </w:instrText>
+            </w:r>
+            <w:r>
+              <w:rPr>
+                <w:noProof/>
+                <w:webHidden/>
+              </w:rPr>
+            </w:r>
+            <w:r>
+              <w:rPr>
+                <w:noProof/>
+                <w:webHidden/>
+              </w:rPr>
+              <w:fldChar w:fldCharType="separate"/>
+            </w:r>
+            <w:r>
+              <w:rPr>
+                <w:noProof/>
+                <w:webHidden/>
+              </w:rPr>
+              <w:t>2</w:t>
+            </w:r>
+            <w:r>
+              <w:rPr>
+                <w:noProof/>
+                <w:webHidden/>
+              </w:rPr>
+              <w:fldChar w:fldCharType="end"/>
+            </w:r>
+          </w:hyperlink>
+        </w:p>
+        <w:p>
+          <w:pPr>
+            <w:pStyle w:val="TM2"/>
+            <w:tabs>
+              <w:tab w:val="right" w:leader="dot" w:pos="9062"/>
+            </w:tabs>
+            <w:rPr>
+              <w:rFonts w:eastAsiaTheme="minorEastAsia"/>
+              <w:noProof/>
+              <w:lang w:eastAsia="fr-FR"/>
+            </w:rPr>
+          </w:pPr>
+          <w:hyperlink w:anchor="_Toc357546114" w:history="1">
+            <w:r>
+              <w:rPr>
+                <w:rStyle w:val="Lienhypertexte"/>
+                <w:noProof/>
+              </w:rPr>
+              <w:t>Organigramme</w:t>
+            </w:r>
+            <w:r>
+              <w:rPr>
+                <w:noProof/>
+                <w:webHidden/>
+              </w:rPr>
+              <w:tab/>
+            </w:r>
+            <w:r>
+              <w:rPr>
+                <w:noProof/>
+                <w:webHidden/>
+              </w:rPr>
+              <w:fldChar w:fldCharType="begin"/>
+            </w:r>
+            <w:r>
+              <w:rPr>
+                <w:noProof/>
+                <w:webHidden/>
+              </w:rPr>
+              <w:instrText xml:space="preserve"> PAGEREF _Toc357546114 \h </w:instrText>
+            </w:r>
+            <w:r>
+              <w:rPr>
+                <w:noProof/>
+                <w:webHidden/>
+              </w:rPr>
+            </w:r>
+            <w:r>
+              <w:rPr>
+                <w:noProof/>
+                <w:webHidden/>
+              </w:rPr>
+              <w:fldChar w:fldCharType="separate"/>
+            </w:r>
+            <w:r>
+              <w:rPr>
+                <w:noProof/>
+                <w:webHidden/>
+              </w:rPr>
+              <w:t>2</w:t>
+            </w:r>
+            <w:r>
+              <w:rPr>
+                <w:noProof/>
+                <w:webHidden/>
+              </w:rPr>
+              <w:fldChar w:fldCharType="end"/>
+            </w:r>
+          </w:hyperlink>
+        </w:p>
+        <w:p>
+          <w:r>
+            <w:fldChar w:fldCharType="end"/>
+          </w:r>
+        </w:p>
+      </w:sdtContent>
+    </w:sdt>
     <w:p>
       <w:pPr>
         <w:pStyle w:val="Titre1"/>
-      </w:pPr>
-      <w:bookmarkStart w:id="0" w:name="_GoBack"/>
-      <w:bookmarkEnd w:id="0"/>
+        <w:numPr>
+          <w:ilvl w:val="0"/>
+          <w:numId w:val="0"/>
+        </w:numPr>
+        <w:ind w:left="720"/>
+      </w:pPr>
+      <w:r>
+        <w:t xml:space="preserve">Introduction : </w:t>
+      </w:r>
+    </w:p>
+    <w:p>
+      <w:r>
+        <w:t>C’est l’entité connectant les différents clients. Les clients des</w:t>
+      </w:r>
+      <w:r>
+        <w:t xml:space="preserve"> entité</w:t>
+      </w:r>
+      <w:r>
+        <w:t>s</w:t>
+      </w:r>
+      <w:r>
+        <w:t xml:space="preserve"> utilisant le protocole TODO n’ayant pas la valeur SERVEUR (0x01) dans le champ TYPE du premier octet d’option du protocole.</w:t>
+      </w:r>
+      <w:r>
+        <w:t xml:space="preserve"> Ces clients peuvent être des périphériques comme par exemple des outils, des capteurs, des afficheurs. </w:t>
+      </w:r>
+      <w:r>
+        <w:t>Ou des terminaux, qui seront pilotés par un humain ou une intelligence artificielle. Un terminal est simplement un clavier et un écran interfacé par TODO.</w:t>
+      </w:r>
+    </w:p>
+    <w:p>
+      <w:pPr>
+        <w:pStyle w:val="Titre1"/>
+      </w:pPr>
+      <w:bookmarkStart w:id="1" w:name="_Toc357546108"/>
       <w:r>
         <w:t>Description</w:t>
       </w:r>
       <w:r>
         <w:t xml:space="preserve"> générale</w:t>
+      </w:r>
+      <w:bookmarkEnd w:id="1"/>
+      <w:r>
+        <w:t xml:space="preserve"> du serveur</w:t>
+      </w:r>
+    </w:p>
+    <w:p>
+      <w:r>
+        <w:t>C’est</w:t>
+      </w:r>
+      <w:r>
+        <w:t xml:space="preserve"> une entité utilisant le protocole TODO ayant pas la valeur SERVEUR (0x01) dans le champ TYPE du premier octet d’option du protocole.</w:t>
       </w:r>
     </w:p>
     <w:p>
@@ -79,7 +722,7 @@
         </w:numPr>
       </w:pPr>
       <w:r>
-        <w:t>CLI : Command Line Interface : Voir Vocabulaire-&gt;CLI</w:t>
+        <w:t>CLI : Command Line Interface </w:t>
       </w:r>
     </w:p>
     <w:p>
@@ -99,99 +742,32 @@
     </w:p>
     <w:p>
       <w:pPr>
-        <w:pStyle w:val="Titre1"/>
-      </w:pPr>
-      <w:r>
-        <w:t>Vocabulaire</w:t>
+        <w:pStyle w:val="Paragraphedeliste"/>
+        <w:numPr>
+          <w:ilvl w:val="0"/>
+          <w:numId w:val="6"/>
+        </w:numPr>
+      </w:pPr>
+      <w:r>
+        <w:t>Un écran en UART pour voir les logs.</w:t>
       </w:r>
     </w:p>
     <w:p>
       <w:pPr>
-        <w:pStyle w:val="Titre2"/>
-      </w:pPr>
-      <w:r>
-        <w:t>Client</w:t>
-      </w:r>
-      <w:r>
-        <w:t xml:space="preserve"> : </w:t>
+        <w:pStyle w:val="Titre1"/>
+      </w:pPr>
+      <w:bookmarkStart w:id="2" w:name="_Toc357546112"/>
+      <w:r>
+        <w:t>Spécification CLI :</w:t>
+      </w:r>
+      <w:bookmarkEnd w:id="2"/>
+      <w:r>
+        <w:t xml:space="preserve"> </w:t>
       </w:r>
     </w:p>
     <w:p>
       <w:r>
-        <w:t>C’est</w:t>
-      </w:r>
-      <w:r>
-        <w:t xml:space="preserve"> une entité utilisant le protocole</w:t>
-      </w:r>
-      <w:r>
-        <w:t xml:space="preserve"> TODO</w:t>
-      </w:r>
-      <w:r>
-        <w:t xml:space="preserve"> n’ayant pas la valeur </w:t>
-      </w:r>
-      <w:r>
-        <w:t>SERVEUR (0x</w:t>
-      </w:r>
-      <w:r>
-        <w:t>01</w:t>
-      </w:r>
-      <w:r>
-        <w:t>)</w:t>
-      </w:r>
-      <w:r>
-        <w:t xml:space="preserve"> dans le champ </w:t>
-      </w:r>
-      <w:r>
-        <w:t>TYPE</w:t>
-      </w:r>
-      <w:r>
-        <w:t xml:space="preserve"> du premier octet d’option du protocole.</w:t>
-      </w:r>
-    </w:p>
-    <w:p>
-      <w:pPr>
-        <w:pStyle w:val="Titre2"/>
-      </w:pPr>
-      <w:r>
-        <w:t>CLI</w:t>
-      </w:r>
-      <w:r>
-        <w:t xml:space="preserve"> : Command Line Interface : </w:t>
-      </w:r>
-    </w:p>
-    <w:p>
-      <w:r>
-        <w:t xml:space="preserve">C’est une interface en ligne de commande. </w:t>
-      </w:r>
-      <w:r>
-        <w:t>Ces</w:t>
-      </w:r>
-      <w:r>
-        <w:t xml:space="preserve"> lignes de commande sont encodées en ASCII et se termine</w:t>
-      </w:r>
-      <w:r>
-        <w:t>nt</w:t>
-      </w:r>
-      <w:r>
-        <w:t xml:space="preserve"> par le caractère nul. </w:t>
-      </w:r>
-      <w:r>
-        <w:t>Chaque</w:t>
-      </w:r>
-      <w:r>
-        <w:t xml:space="preserve"> commande conduira à l’appel d’une fonction. Cette fonction attendra l’adresse </w:t>
-      </w:r>
-      <w:r>
-        <w:t>TODO</w:t>
-      </w:r>
-      <w:r>
-        <w:t xml:space="preserve"> de l’expéditeur </w:t>
-      </w:r>
-      <w:r>
-        <w:t xml:space="preserve">de la commande </w:t>
-      </w:r>
-      <w:r>
-        <w:t>ainsi que les paramètres de la commande.</w:t>
+        <w:t>C’est une interface en ligne de commande. Ces lignes de commande sont encodées en ASCII et se terminent par le caractère nul. Chaque commande conduira à l’appel d’une fonction. Cette fonction attendra l’adresse TODO de l’expéditeur de la commande ainsi que les paramètres de la commande.</w:t>
       </w:r>
     </w:p>
     <w:p>
@@ -204,6 +780,7 @@
         <w:rPr>
           <w:u w:val="single"/>
         </w:rPr>
+        <w:lastRenderedPageBreak/>
         <w:t>Exemple de commande :</w:t>
       </w:r>
       <w:r>
@@ -321,38 +898,157 @@
         <w:t>‘</w:t>
       </w:r>
       <w:r>
+        <w:t>.</w:t>
+      </w:r>
+    </w:p>
+    <w:p>
+      <w:r>
+        <w:t xml:space="preserve">La fonction devra avoir un prototype comme cela : </w:t>
+      </w:r>
+      <w:r>
         <w:rPr>
           <w:u w:val="single"/>
         </w:rPr>
-        <w:t>.</w:t>
+        <w:t>(uint8</w:t>
+      </w:r>
+      <w:proofErr w:type="gramStart"/>
+      <w:r>
+        <w:rPr>
+          <w:u w:val="single"/>
+        </w:rPr>
+        <w:t>)(</w:t>
+      </w:r>
+      <w:proofErr w:type="spellStart"/>
+      <w:proofErr w:type="gramEnd"/>
+      <w:r>
+        <w:rPr>
+          <w:u w:val="single"/>
+        </w:rPr>
+        <w:t>func</w:t>
+      </w:r>
+      <w:proofErr w:type="spellEnd"/>
+      <w:r>
+        <w:rPr>
+          <w:u w:val="single"/>
+        </w:rPr>
+        <w:t xml:space="preserve">*)(uint8 </w:t>
+      </w:r>
+      <w:proofErr w:type="spellStart"/>
+      <w:r>
+        <w:rPr>
+          <w:u w:val="single"/>
+        </w:rPr>
+        <w:t>addrSrc</w:t>
+      </w:r>
+      <w:proofErr w:type="spellEnd"/>
+      <w:r>
+        <w:rPr>
+          <w:u w:val="single"/>
+        </w:rPr>
+        <w:t xml:space="preserve">, char* </w:t>
+      </w:r>
+      <w:proofErr w:type="spellStart"/>
+      <w:r>
+        <w:rPr>
+          <w:u w:val="single"/>
+        </w:rPr>
+        <w:t>param</w:t>
+      </w:r>
+      <w:proofErr w:type="spellEnd"/>
+      <w:r>
+        <w:rPr>
+          <w:u w:val="single"/>
+        </w:rPr>
+        <w:t>)</w:t>
       </w:r>
     </w:p>
     <w:p>
       <w:r>
         <w:t>Si la fonction correspondante est introuvable, le serveur renvoi un message d’erreur à l’expéditeur de la commande.</w:t>
       </w:r>
+      <w:r>
+        <w:t xml:space="preserve"> </w:t>
+      </w:r>
     </w:p>
     <w:p>
-      <w:pPr>
-        <w:pStyle w:val="Titre1"/>
-      </w:pPr>
-      <w:r>
-        <w:t>Spécification</w:t>
-      </w:r>
-      <w:r>
-        <w:t xml:space="preserve"> du serveur</w:t>
-      </w:r>
-      <w:r>
-        <w:t> : réseau</w:t>
+      <w:r>
+        <w:t>La CLI contient une liste prédéfinie des commandes disponibles sous la forme d’un :</w:t>
       </w:r>
     </w:p>
     <w:p>
       <w:pPr>
+        <w:pStyle w:val="Paragraphedeliste"/>
+        <w:numPr>
+          <w:ilvl w:val="0"/>
+          <w:numId w:val="8"/>
+        </w:numPr>
+      </w:pPr>
+      <w:r>
+        <w:t>Tableau pour la vitesse d’exécution</w:t>
+      </w:r>
+      <w:r>
+        <w:t xml:space="preserve"> accru</w:t>
+      </w:r>
+      <w:r>
+        <w:t>.</w:t>
+      </w:r>
+    </w:p>
+    <w:p>
+      <w:pPr>
+        <w:pStyle w:val="Paragraphedeliste"/>
+        <w:numPr>
+          <w:ilvl w:val="0"/>
+          <w:numId w:val="8"/>
+        </w:numPr>
+      </w:pPr>
+      <w:r>
+        <w:t xml:space="preserve">Ou d’une liste chainée pour la souplesse. (choix </w:t>
+      </w:r>
+      <w:r>
+        <w:t>à définir)</w:t>
+      </w:r>
+    </w:p>
+    <w:p>
+      <w:pPr>
+        <w:pStyle w:val="Titre1"/>
+      </w:pPr>
+      <w:bookmarkStart w:id="3" w:name="_Toc357546113"/>
+      <w:r>
+        <w:t>Spécification</w:t>
+      </w:r>
+      <w:r>
+        <w:t xml:space="preserve"> du serveur</w:t>
+      </w:r>
+      <w:r>
+        <w:t> : réseau</w:t>
+      </w:r>
+      <w:bookmarkEnd w:id="3"/>
+    </w:p>
+    <w:p>
+      <w:pPr>
         <w:pStyle w:val="Titre2"/>
       </w:pPr>
+      <w:bookmarkStart w:id="4" w:name="_Toc357546114"/>
       <w:r>
         <w:t>Organigramme</w:t>
       </w:r>
+      <w:bookmarkEnd w:id="4"/>
+      <w:r>
+        <w:t xml:space="preserve">, </w:t>
+      </w:r>
+      <w:proofErr w:type="spellStart"/>
+      <w:r>
+        <w:t>étapogramme</w:t>
+      </w:r>
+      <w:proofErr w:type="spellEnd"/>
+      <w:r>
+        <w:t xml:space="preserve">, </w:t>
+      </w:r>
+      <w:proofErr w:type="spellStart"/>
+      <w:r>
+        <w:t>algorigramme</w:t>
+      </w:r>
+      <w:proofErr w:type="spellEnd"/>
     </w:p>
     <w:p>
       <w:pPr>
@@ -366,10 +1062,13 @@
         <w:t>U</w:t>
       </w:r>
       <w:r>
-        <w:t>n client s’adresse au serveur</w:t>
-      </w:r>
-      <w:r>
-        <w:t xml:space="preserve"> comme indiqué dans le protocole TODO</w:t>
+        <w:t xml:space="preserve">n client s’adresse </w:t>
+      </w:r>
+      <w:r>
+        <w:t>en utilisant</w:t>
+      </w:r>
+      <w:r>
+        <w:t xml:space="preserve"> le protocole TODO</w:t>
       </w:r>
       <w:r>
         <w:t>.</w:t>
@@ -384,19 +1083,10 @@
         </w:numPr>
       </w:pPr>
       <w:r>
-        <w:t>Le serveur stock</w:t>
-      </w:r>
-      <w:r>
-        <w:t>e</w:t>
-      </w:r>
-      <w:r>
-        <w:t xml:space="preserve"> les octets reçu</w:t>
-      </w:r>
-      <w:r>
-        <w:t>s</w:t>
-      </w:r>
-      <w:r>
-        <w:t xml:space="preserve"> jusqu’à la fin de la communication.</w:t>
+        <w:t xml:space="preserve">Le serveur </w:t>
+      </w:r>
+      <w:r>
+        <w:t>scrute TODO en l’attente d’une commande.</w:t>
       </w:r>
     </w:p>
     <w:p>
@@ -416,6 +1106,25 @@
       <w:r>
         <w:t>.</w:t>
       </w:r>
+      <w:r>
+        <w:t xml:space="preserve"> (</w:t>
+      </w:r>
+      <w:proofErr w:type="spellStart"/>
+      <w:r>
+        <w:t>decryptage</w:t>
+      </w:r>
+      <w:proofErr w:type="spellEnd"/>
+      <w:r>
+        <w:t xml:space="preserve"> </w:t>
+      </w:r>
+      <w:proofErr w:type="spellStart"/>
+      <w:r>
+        <w:t>etc</w:t>
+      </w:r>
+      <w:proofErr w:type="spellEnd"/>
+      <w:r>
+        <w:t>)</w:t>
+      </w:r>
     </w:p>
     <w:p>
       <w:pPr>
@@ -474,7 +1183,6 @@
         </w:numPr>
       </w:pPr>
       <w:r>
-        <w:lastRenderedPageBreak/>
         <w:t>Le serveur peut ensuite s’</w:t>
       </w:r>
       <w:r>
@@ -562,7 +1270,7 @@
               <w:noProof/>
               <w:szCs w:val="32"/>
             </w:rPr>
-            <w:t>1</w:t>
+            <w:t>2</w:t>
           </w:r>
           <w:r>
             <w:rPr>
@@ -570,21 +1278,6 @@
             </w:rPr>
             <w:fldChar w:fldCharType="end"/>
           </w:r>
-          <w:r>
-            <w:rPr>
-              <w:szCs w:val="32"/>
-            </w:rPr>
-            <w:t>/</w:t>
-          </w:r>
-          <w:fldSimple w:instr=" NUMPAGES   \* MERGEFORMAT ">
-            <w:r>
-              <w:rPr>
-                <w:noProof/>
-                <w:szCs w:val="32"/>
-              </w:rPr>
-              <w:t>2</w:t>
-            </w:r>
-          </w:fldSimple>
         </w:p>
       </w:tc>
       <w:tc>
@@ -724,6 +1417,119 @@
 <file path=word/numbering.xml><?xml version="1.0" encoding="utf-8"?>
 <w:numbering xmlns:ve="http://schemas.openxmlformats.org/markup-compatibility/2006" xmlns:o="urn:schemas-microsoft-com:office:office" xmlns:r="http://schemas.openxmlformats.org/officeDocument/2006/relationships" xmlns:m="http://schemas.openxmlformats.org/officeDocument/2006/math" xmlns:v="urn:schemas-microsoft-com:vml" xmlns:wp="http://schemas.openxmlformats.org/drawingml/2006/wordprocessingDrawing" xmlns:w10="urn:schemas-microsoft-com:office:word" xmlns:w="http://schemas.openxmlformats.org/wordprocessingml/2006/main" xmlns:wne="http://schemas.microsoft.com/office/word/2006/wordml">
   <w:abstractNum w:abstractNumId="0">
+    <w:nsid w:val="0D7C0460"/>
+    <w:multiLevelType w:val="hybridMultilevel"/>
+    <w:tmpl w:val="2D2E9754"/>
+    <w:lvl w:ilvl="0" w:tplc="040C0001">
+      <w:start w:val="1"/>
+      <w:numFmt w:val="bullet"/>
+      <w:lvlText w:val=""/>
+      <w:lvlJc w:val="left"/>
+      <w:pPr>
+        <w:ind w:left="1287" w:hanging="360"/>
+      </w:pPr>
+      <w:rPr>
+        <w:rFonts w:ascii="Symbol" w:hAnsi="Symbol" w:hint="default"/>
+      </w:rPr>
+    </w:lvl>
+    <w:lvl w:ilvl="1" w:tplc="040C0003" w:tentative="1">
+      <w:start w:val="1"/>
+      <w:numFmt w:val="bullet"/>
+      <w:lvlText w:val="o"/>
+      <w:lvlJc w:val="left"/>
+      <w:pPr>
+        <w:ind w:left="2007" w:hanging="360"/>
+      </w:pPr>
+      <w:rPr>
+        <w:rFonts w:ascii="Courier New" w:hAnsi="Courier New" w:cs="Courier New" w:hint="default"/>
+      </w:rPr>
+    </w:lvl>
+    <w:lvl w:ilvl="2" w:tplc="040C0005" w:tentative="1">
+      <w:start w:val="1"/>
+      <w:numFmt w:val="bullet"/>
+      <w:lvlText w:val=""/>
+      <w:lvlJc w:val="left"/>
+      <w:pPr>
+        <w:ind w:left="2727" w:hanging="360"/>
+      </w:pPr>
+      <w:rPr>
+        <w:rFonts w:ascii="Wingdings" w:hAnsi="Wingdings" w:hint="default"/>
+      </w:rPr>
+    </w:lvl>
+    <w:lvl w:ilvl="3" w:tplc="040C0001" w:tentative="1">
+      <w:start w:val="1"/>
+      <w:numFmt w:val="bullet"/>
+      <w:lvlText w:val=""/>
+      <w:lvlJc w:val="left"/>
+      <w:pPr>
+        <w:ind w:left="3447" w:hanging="360"/>
+      </w:pPr>
+      <w:rPr>
+        <w:rFonts w:ascii="Symbol" w:hAnsi="Symbol" w:hint="default"/>
+      </w:rPr>
+    </w:lvl>
+    <w:lvl w:ilvl="4" w:tplc="040C0003" w:tentative="1">
+      <w:start w:val="1"/>
+      <w:numFmt w:val="bullet"/>
+      <w:lvlText w:val="o"/>
+      <w:lvlJc w:val="left"/>
+      <w:pPr>
+        <w:ind w:left="4167" w:hanging="360"/>
+      </w:pPr>
+      <w:rPr>
+        <w:rFonts w:ascii="Courier New" w:hAnsi="Courier New" w:cs="Courier New" w:hint="default"/>
+      </w:rPr>
+    </w:lvl>
+    <w:lvl w:ilvl="5" w:tplc="040C0005" w:tentative="1">
+      <w:start w:val="1"/>
+      <w:numFmt w:val="bullet"/>
+      <w:lvlText w:val=""/>
+      <w:lvlJc w:val="left"/>
+      <w:pPr>
+        <w:ind w:left="4887" w:hanging="360"/>
+      </w:pPr>
+      <w:rPr>
+        <w:rFonts w:ascii="Wingdings" w:hAnsi="Wingdings" w:hint="default"/>
+      </w:rPr>
+    </w:lvl>
+    <w:lvl w:ilvl="6" w:tplc="040C0001" w:tentative="1">
+      <w:start w:val="1"/>
+      <w:numFmt w:val="bullet"/>
+      <w:lvlText w:val=""/>
+      <w:lvlJc w:val="left"/>
+      <w:pPr>
+        <w:ind w:left="5607" w:hanging="360"/>
+      </w:pPr>
+      <w:rPr>
+        <w:rFonts w:ascii="Symbol" w:hAnsi="Symbol" w:hint="default"/>
+      </w:rPr>
+    </w:lvl>
+    <w:lvl w:ilvl="7" w:tplc="040C0003" w:tentative="1">
+      <w:start w:val="1"/>
+      <w:numFmt w:val="bullet"/>
+      <w:lvlText w:val="o"/>
+      <w:lvlJc w:val="left"/>
+      <w:pPr>
+        <w:ind w:left="6327" w:hanging="360"/>
+      </w:pPr>
+      <w:rPr>
+        <w:rFonts w:ascii="Courier New" w:hAnsi="Courier New" w:cs="Courier New" w:hint="default"/>
+      </w:rPr>
+    </w:lvl>
+    <w:lvl w:ilvl="8" w:tplc="040C0005" w:tentative="1">
+      <w:start w:val="1"/>
+      <w:numFmt w:val="bullet"/>
+      <w:lvlText w:val=""/>
+      <w:lvlJc w:val="left"/>
+      <w:pPr>
+        <w:ind w:left="7047" w:hanging="360"/>
+      </w:pPr>
+      <w:rPr>
+        <w:rFonts w:ascii="Wingdings" w:hAnsi="Wingdings" w:hint="default"/>
+      </w:rPr>
+    </w:lvl>
+  </w:abstractNum>
+  <w:abstractNum w:abstractNumId="1">
     <w:nsid w:val="2F940678"/>
     <w:multiLevelType w:val="hybridMultilevel"/>
     <w:tmpl w:val="D8001D48"/>
@@ -836,7 +1642,7 @@
       </w:rPr>
     </w:lvl>
   </w:abstractNum>
-  <w:abstractNum w:abstractNumId="1">
+  <w:abstractNum w:abstractNumId="2">
     <w:nsid w:val="41BA3C6F"/>
     <w:multiLevelType w:val="hybridMultilevel"/>
     <w:tmpl w:val="4454C142"/>
@@ -949,7 +1755,7 @@
       </w:rPr>
     </w:lvl>
   </w:abstractNum>
-  <w:abstractNum w:abstractNumId="2">
+  <w:abstractNum w:abstractNumId="3">
     <w:nsid w:val="5BFF1D4A"/>
     <w:multiLevelType w:val="hybridMultilevel"/>
     <w:tmpl w:val="8806E08E"/>
@@ -1062,7 +1868,7 @@
       </w:rPr>
     </w:lvl>
   </w:abstractNum>
-  <w:abstractNum w:abstractNumId="3">
+  <w:abstractNum w:abstractNumId="4">
     <w:nsid w:val="5F673FC5"/>
     <w:multiLevelType w:val="hybridMultilevel"/>
     <w:tmpl w:val="60F862E8"/>
@@ -1175,7 +1981,7 @@
       </w:rPr>
     </w:lvl>
   </w:abstractNum>
-  <w:abstractNum w:abstractNumId="4">
+  <w:abstractNum w:abstractNumId="5">
     <w:nsid w:val="66A45F4C"/>
     <w:multiLevelType w:val="hybridMultilevel"/>
     <w:tmpl w:val="24E0F36E"/>
@@ -1262,7 +2068,7 @@
       </w:pPr>
     </w:lvl>
   </w:abstractNum>
-  <w:abstractNum w:abstractNumId="5">
+  <w:abstractNum w:abstractNumId="6">
     <w:nsid w:val="6E341970"/>
     <w:multiLevelType w:val="hybridMultilevel"/>
     <w:tmpl w:val="5E34611E"/>
@@ -1375,7 +2181,7 @@
       </w:rPr>
     </w:lvl>
   </w:abstractNum>
-  <w:abstractNum w:abstractNumId="6">
+  <w:abstractNum w:abstractNumId="7">
     <w:nsid w:val="73136664"/>
     <w:multiLevelType w:val="hybridMultilevel"/>
     <w:tmpl w:val="9810381E"/>
@@ -1489,25 +2295,28 @@
     </w:lvl>
   </w:abstractNum>
   <w:num w:numId="1">
+    <w:abstractNumId w:val="7"/>
+  </w:num>
+  <w:num w:numId="2">
+    <w:abstractNumId w:val="4"/>
+  </w:num>
+  <w:num w:numId="3">
+    <w:abstractNumId w:val="5"/>
+  </w:num>
+  <w:num w:numId="4">
+    <w:abstractNumId w:val="2"/>
+  </w:num>
+  <w:num w:numId="5">
+    <w:abstractNumId w:val="1"/>
+  </w:num>
+  <w:num w:numId="6">
     <w:abstractNumId w:val="6"/>
   </w:num>
-  <w:num w:numId="2">
+  <w:num w:numId="7">
     <w:abstractNumId w:val="3"/>
   </w:num>
-  <w:num w:numId="3">
-    <w:abstractNumId w:val="4"/>
-  </w:num>
-  <w:num w:numId="4">
-    <w:abstractNumId w:val="1"/>
-  </w:num>
-  <w:num w:numId="5">
+  <w:num w:numId="8">
     <w:abstractNumId w:val="0"/>
-  </w:num>
-  <w:num w:numId="6">
-    <w:abstractNumId w:val="5"/>
-  </w:num>
-  <w:num w:numId="7">
-    <w:abstractNumId w:val="2"/>
   </w:num>
 </w:numbering>
 </file>
@@ -1935,6 +2744,59 @@
       </w:tblCellMar>
     </w:tblPr>
   </w:style>
+  <w:style w:type="paragraph" w:styleId="En-ttedetabledesmatires">
+    <w:name w:val="TOC Heading"/>
+    <w:basedOn w:val="Titre1"/>
+    <w:next w:val="Normal"/>
+    <w:uiPriority w:val="39"/>
+    <w:semiHidden/>
+    <w:unhideWhenUsed/>
+    <w:qFormat/>
+    <w:rsid w:val="00031647"/>
+    <w:pPr>
+      <w:numPr>
+        <w:numId w:val="0"/>
+      </w:numPr>
+      <w:jc w:val="left"/>
+      <w:outlineLvl w:val="9"/>
+    </w:pPr>
+  </w:style>
+  <w:style w:type="paragraph" w:styleId="TM1">
+    <w:name w:val="toc 1"/>
+    <w:basedOn w:val="Normal"/>
+    <w:next w:val="Normal"/>
+    <w:autoRedefine/>
+    <w:uiPriority w:val="39"/>
+    <w:unhideWhenUsed/>
+    <w:rsid w:val="00031647"/>
+    <w:pPr>
+      <w:spacing w:after="100"/>
+    </w:pPr>
+  </w:style>
+  <w:style w:type="paragraph" w:styleId="TM2">
+    <w:name w:val="toc 2"/>
+    <w:basedOn w:val="Normal"/>
+    <w:next w:val="Normal"/>
+    <w:autoRedefine/>
+    <w:uiPriority w:val="39"/>
+    <w:unhideWhenUsed/>
+    <w:rsid w:val="00031647"/>
+    <w:pPr>
+      <w:spacing w:after="100"/>
+      <w:ind w:left="220"/>
+    </w:pPr>
+  </w:style>
+  <w:style w:type="character" w:styleId="Lienhypertexte">
+    <w:name w:val="Hyperlink"/>
+    <w:basedOn w:val="Policepardfaut"/>
+    <w:uiPriority w:val="99"/>
+    <w:unhideWhenUsed/>
+    <w:rsid w:val="00031647"/>
+    <w:rPr>
+      <w:color w:val="0000FF" w:themeColor="hyperlink"/>
+      <w:u w:val="single"/>
+    </w:rPr>
+  </w:style>
 </w:styles>
 </file>
 
@@ -2274,40 +3136,6 @@
         </w:p>
       </w:docPartBody>
     </w:docPart>
-    <w:docPart>
-      <w:docPartPr>
-        <w:name w:val="27658955769745248D8FAEA2EC94D385"/>
-        <w:category>
-          <w:name w:val="Général"/>
-          <w:gallery w:val="placeholder"/>
-        </w:category>
-        <w:types>
-          <w:type w:val="bbPlcHdr"/>
-        </w:types>
-        <w:behaviors>
-          <w:behavior w:val="content"/>
-        </w:behaviors>
-        <w:guid w:val="{1037E588-54A4-4C2D-9F53-658BD1B1ECAB}"/>
-      </w:docPartPr>
-      <w:docPartBody>
-        <w:p>
-          <w:pPr>
-            <w:pStyle w:val="27658955769745248D8FAEA2EC94D385"/>
-          </w:pPr>
-          <w:r>
-            <w:rPr>
-              <w:rFonts w:asciiTheme="majorHAnsi" w:eastAsiaTheme="majorEastAsia" w:hAnsiTheme="majorHAnsi" w:cstheme="majorBidi"/>
-              <w:b/>
-              <w:bCs/>
-              <w:color w:val="4F81BD" w:themeColor="accent1"/>
-              <w:sz w:val="36"/>
-              <w:szCs w:val="36"/>
-            </w:rPr>
-            <w:t>[Année]</w:t>
-          </w:r>
-        </w:p>
-      </w:docPartBody>
-    </w:docPart>
   </w:docParts>
 </w:glossaryDocument>
 </file>
@@ -2384,6 +3212,7 @@
   </w:compat>
   <w:rsids>
     <w:rsidRoot w:val="00C910FE"/>
+    <w:rsid w:val="00094783"/>
     <w:rsid w:val="004869AE"/>
     <w:rsid w:val="00B953B4"/>
     <w:rsid w:val="00C910FE"/>
@@ -2924,7 +3753,7 @@
 </file>
 
 <file path=customXml/itemProps2.xml><?xml version="1.0" encoding="utf-8"?>
-<ds:datastoreItem xmlns:ds="http://schemas.openxmlformats.org/officeDocument/2006/customXml" ds:itemID="{B9D54E19-F971-4D7E-BFD3-330CF4CE2003}">
+<ds:datastoreItem xmlns:ds="http://schemas.openxmlformats.org/officeDocument/2006/customXml" ds:itemID="{8B08CCC0-3AE7-4640-9042-C8FC310A4EDB}">
   <ds:schemaRefs>
     <ds:schemaRef ds:uri="http://schemas.openxmlformats.org/officeDocument/2006/bibliography"/>
   </ds:schemaRefs>

</xml_diff>

<commit_message>
modif a1.txt 	modified:   CdC - Serveur I2C.docx 	modified:   a1.txt
</commit_message>
<xml_diff>
--- a/CdC - Serveur I2C.docx
+++ b/CdC - Serveur I2C.docx
@@ -20,13 +20,6 @@
     <w:bookmarkEnd w:id="0" w:displacedByCustomXml="next"/>
     <w:sdt>
       <w:sdtPr>
-        <w:id w:val="118428362"/>
-        <w:docPartObj>
-          <w:docPartGallery w:val="Table of Contents"/>
-          <w:docPartUnique/>
-        </w:docPartObj>
-      </w:sdtPr>
-      <w:sdtEndPr>
         <w:rPr>
           <w:rFonts w:asciiTheme="minorHAnsi" w:eastAsiaTheme="minorHAnsi" w:hAnsiTheme="minorHAnsi" w:cstheme="minorBidi"/>
           <w:b w:val="0"/>
@@ -35,7 +28,12 @@
           <w:sz w:val="22"/>
           <w:szCs w:val="22"/>
         </w:rPr>
-      </w:sdtEndPr>
+        <w:id w:val="118428362"/>
+        <w:docPartObj>
+          <w:docPartGallery w:val="Table of Contents"/>
+          <w:docPartUnique/>
+        </w:docPartObj>
+      </w:sdtPr>
       <w:sdtContent>
         <w:p>
           <w:pPr>
@@ -1186,6 +1184,7 @@
         <w:t xml:space="preserve"> à un client pour fournir une réponse.</w:t>
       </w:r>
     </w:p>
+    <w:p/>
     <w:sectPr>
       <w:headerReference w:type="default" r:id="rId9"/>
       <w:footerReference w:type="default" r:id="rId10"/>
@@ -1371,9 +1370,6 @@
         <w:sdtPr>
           <w:alias w:val="Année"/>
           <w:id w:val="77761609"/>
-          <w:placeholder>
-            <w:docPart w:val="27658955769745248D8FAEA2EC94D385"/>
-          </w:placeholder>
           <w:dataBinding w:prefixMappings="xmlns:ns0='http://schemas.microsoft.com/office/2006/coverPageProps'" w:xpath="/ns0:CoverPageProperties[1]/ns0:PublishDate[1]" w:storeItemID="{55AF091B-3C7A-41E3-B477-F2FDAA23CFDA}"/>
           <w:date>
             <w:dateFormat w:val="yyyy"/>
@@ -3098,39 +3094,7 @@
 
 <file path=word/glossary/document.xml><?xml version="1.0" encoding="utf-8"?>
 <w:glossaryDocument xmlns:ve="http://schemas.openxmlformats.org/markup-compatibility/2006" xmlns:o="urn:schemas-microsoft-com:office:office" xmlns:r="http://schemas.openxmlformats.org/officeDocument/2006/relationships" xmlns:m="http://schemas.openxmlformats.org/officeDocument/2006/math" xmlns:v="urn:schemas-microsoft-com:vml" xmlns:wp="http://schemas.openxmlformats.org/drawingml/2006/wordprocessingDrawing" xmlns:w10="urn:schemas-microsoft-com:office:word" xmlns:w="http://schemas.openxmlformats.org/wordprocessingml/2006/main" xmlns:wne="http://schemas.microsoft.com/office/word/2006/wordml">
-  <w:docParts>
-    <w:docPart>
-      <w:docPartPr>
-        <w:name w:val="5D266EEBF9D946D288AF76985E314F59"/>
-        <w:category>
-          <w:name w:val="Général"/>
-          <w:gallery w:val="placeholder"/>
-        </w:category>
-        <w:types>
-          <w:type w:val="bbPlcHdr"/>
-        </w:types>
-        <w:behaviors>
-          <w:behavior w:val="content"/>
-        </w:behaviors>
-        <w:guid w:val="{5D46BFFF-5170-41A6-BFBF-0317AEC62F44}"/>
-      </w:docPartPr>
-      <w:docPartBody>
-        <w:p>
-          <w:pPr>
-            <w:pStyle w:val="5D266EEBF9D946D288AF76985E314F59"/>
-          </w:pPr>
-          <w:r>
-            <w:rPr>
-              <w:rFonts w:asciiTheme="majorHAnsi" w:eastAsiaTheme="majorEastAsia" w:hAnsiTheme="majorHAnsi" w:cstheme="majorBidi"/>
-              <w:sz w:val="36"/>
-              <w:szCs w:val="36"/>
-            </w:rPr>
-            <w:t>[Titre du document]</w:t>
-          </w:r>
-        </w:p>
-      </w:docPartBody>
-    </w:docPart>
-  </w:docParts>
+  <w:docParts/>
 </w:glossaryDocument>
 </file>
 
@@ -3182,8 +3146,9 @@
     <w:panose1 w:val="020B0604030504040204"/>
     <w:charset w:val="00"/>
     <w:family w:val="swiss"/>
+    <w:notTrueType/>
     <w:pitch w:val="variable"/>
-    <w:sig w:usb0="E1002EFF" w:usb1="C000605B" w:usb2="00000029" w:usb3="00000000" w:csb0="000101FF" w:csb1="00000000"/>
+    <w:sig w:usb0="00000003" w:usb1="00000000" w:usb2="00000000" w:usb3="00000000" w:csb0="00000001" w:csb1="00000000"/>
   </w:font>
   <w:font w:name="Consolas">
     <w:panose1 w:val="020B0609020204030204"/>
@@ -3207,6 +3172,7 @@
   <w:rsids>
     <w:rsidRoot w:val="00C910FE"/>
     <w:rsid w:val="00094783"/>
+    <w:rsid w:val="00302DCB"/>
     <w:rsid w:val="004869AE"/>
     <w:rsid w:val="00B953B4"/>
     <w:rsid w:val="00C910FE"/>
@@ -3747,7 +3713,7 @@
 </file>
 
 <file path=customXml/itemProps2.xml><?xml version="1.0" encoding="utf-8"?>
-<ds:datastoreItem xmlns:ds="http://schemas.openxmlformats.org/officeDocument/2006/customXml" ds:itemID="{55D3FBEF-0F7A-4697-A465-C4684D02AC40}">
+<ds:datastoreItem xmlns:ds="http://schemas.openxmlformats.org/officeDocument/2006/customXml" ds:itemID="{FB46862E-B8A8-4561-8358-DBBBD45F84ED}">
   <ds:schemaRefs>
     <ds:schemaRef ds:uri="http://schemas.openxmlformats.org/officeDocument/2006/bibliography"/>
   </ds:schemaRefs>

</xml_diff>

<commit_message>
MaJ CdC Serveur# Please enter the commit message for your changes. Lines starting
</commit_message>
<xml_diff>
--- a/CdC - Serveur I2C.docx
+++ b/CdC - Serveur I2C.docx
@@ -47,7 +47,6 @@
           <w:pPr>
             <w:pStyle w:val="TM1"/>
             <w:tabs>
-              <w:tab w:val="left" w:pos="1100"/>
               <w:tab w:val="right" w:leader="dot" w:pos="9062"/>
             </w:tabs>
             <w:rPr>
@@ -65,38 +64,23 @@
           <w:r>
             <w:fldChar w:fldCharType="separate"/>
           </w:r>
-          <w:hyperlink w:anchor="_Toc357546108" w:history="1">
+          <w:hyperlink w:anchor="_Toc357667997" w:history="1">
             <w:r>
               <w:rPr>
                 <w:rStyle w:val="Lienhypertexte"/>
                 <w:noProof/>
               </w:rPr>
-              <w:t>1.</w:t>
-            </w:r>
-            <w:r>
-              <w:rPr>
-                <w:rFonts w:eastAsiaTheme="minorEastAsia"/>
-                <w:noProof/>
-                <w:lang w:eastAsia="fr-FR"/>
+              <w:t>Introduction :</w:t>
+            </w:r>
+            <w:r>
+              <w:rPr>
+                <w:noProof/>
+                <w:webHidden/>
               </w:rPr>
               <w:tab/>
             </w:r>
             <w:r>
               <w:rPr>
-                <w:rStyle w:val="Lienhypertexte"/>
-                <w:noProof/>
-              </w:rPr>
-              <w:t>Description générale</w:t>
-            </w:r>
-            <w:r>
-              <w:rPr>
-                <w:noProof/>
-                <w:webHidden/>
-              </w:rPr>
-              <w:tab/>
-            </w:r>
-            <w:r>
-              <w:rPr>
                 <w:noProof/>
                 <w:webHidden/>
               </w:rPr>
@@ -107,7 +91,7 @@
                 <w:noProof/>
                 <w:webHidden/>
               </w:rPr>
-              <w:instrText xml:space="preserve"> PAGEREF _Toc357546108 \h </w:instrText>
+              <w:instrText xml:space="preserve"> PAGEREF _Toc357667997 \h </w:instrText>
             </w:r>
             <w:r>
               <w:rPr>
@@ -151,13 +135,13 @@
               <w:lang w:eastAsia="fr-FR"/>
             </w:rPr>
           </w:pPr>
-          <w:hyperlink w:anchor="_Toc357546109" w:history="1">
+          <w:hyperlink w:anchor="_Toc357667998" w:history="1">
             <w:r>
               <w:rPr>
                 <w:rStyle w:val="Lienhypertexte"/>
                 <w:noProof/>
               </w:rPr>
-              <w:t>2.</w:t>
+              <w:t>1.</w:t>
             </w:r>
             <w:r>
               <w:rPr>
@@ -172,7 +156,7 @@
                 <w:rStyle w:val="Lienhypertexte"/>
                 <w:noProof/>
               </w:rPr>
-              <w:t>Vocabulaire</w:t>
+              <w:t>Description générale du serveur</w:t>
             </w:r>
             <w:r>
               <w:rPr>
@@ -193,147 +177,7 @@
                 <w:noProof/>
                 <w:webHidden/>
               </w:rPr>
-              <w:instrText xml:space="preserve"> PAGEREF _Toc357546109 \h </w:instrText>
-            </w:r>
-            <w:r>
-              <w:rPr>
-                <w:noProof/>
-                <w:webHidden/>
-              </w:rPr>
-            </w:r>
-            <w:r>
-              <w:rPr>
-                <w:noProof/>
-                <w:webHidden/>
-              </w:rPr>
-              <w:fldChar w:fldCharType="separate"/>
-            </w:r>
-            <w:r>
-              <w:rPr>
-                <w:noProof/>
-                <w:webHidden/>
-              </w:rPr>
-              <w:t>1</w:t>
-            </w:r>
-            <w:r>
-              <w:rPr>
-                <w:noProof/>
-                <w:webHidden/>
-              </w:rPr>
-              <w:fldChar w:fldCharType="end"/>
-            </w:r>
-          </w:hyperlink>
-        </w:p>
-        <w:p>
-          <w:pPr>
-            <w:pStyle w:val="TM2"/>
-            <w:tabs>
-              <w:tab w:val="right" w:leader="dot" w:pos="9062"/>
-            </w:tabs>
-            <w:rPr>
-              <w:rFonts w:eastAsiaTheme="minorEastAsia"/>
-              <w:noProof/>
-              <w:lang w:eastAsia="fr-FR"/>
-            </w:rPr>
-          </w:pPr>
-          <w:hyperlink w:anchor="_Toc357546110" w:history="1">
-            <w:r>
-              <w:rPr>
-                <w:rStyle w:val="Lienhypertexte"/>
-                <w:noProof/>
-              </w:rPr>
-              <w:t>Client :</w:t>
-            </w:r>
-            <w:r>
-              <w:rPr>
-                <w:noProof/>
-                <w:webHidden/>
-              </w:rPr>
-              <w:tab/>
-            </w:r>
-            <w:r>
-              <w:rPr>
-                <w:noProof/>
-                <w:webHidden/>
-              </w:rPr>
-              <w:fldChar w:fldCharType="begin"/>
-            </w:r>
-            <w:r>
-              <w:rPr>
-                <w:noProof/>
-                <w:webHidden/>
-              </w:rPr>
-              <w:instrText xml:space="preserve"> PAGEREF _Toc357546110 \h </w:instrText>
-            </w:r>
-            <w:r>
-              <w:rPr>
-                <w:noProof/>
-                <w:webHidden/>
-              </w:rPr>
-            </w:r>
-            <w:r>
-              <w:rPr>
-                <w:noProof/>
-                <w:webHidden/>
-              </w:rPr>
-              <w:fldChar w:fldCharType="separate"/>
-            </w:r>
-            <w:r>
-              <w:rPr>
-                <w:noProof/>
-                <w:webHidden/>
-              </w:rPr>
-              <w:t>1</w:t>
-            </w:r>
-            <w:r>
-              <w:rPr>
-                <w:noProof/>
-                <w:webHidden/>
-              </w:rPr>
-              <w:fldChar w:fldCharType="end"/>
-            </w:r>
-          </w:hyperlink>
-        </w:p>
-        <w:p>
-          <w:pPr>
-            <w:pStyle w:val="TM2"/>
-            <w:tabs>
-              <w:tab w:val="right" w:leader="dot" w:pos="9062"/>
-            </w:tabs>
-            <w:rPr>
-              <w:rFonts w:eastAsiaTheme="minorEastAsia"/>
-              <w:noProof/>
-              <w:lang w:eastAsia="fr-FR"/>
-            </w:rPr>
-          </w:pPr>
-          <w:hyperlink w:anchor="_Toc357546111" w:history="1">
-            <w:r>
-              <w:rPr>
-                <w:rStyle w:val="Lienhypertexte"/>
-                <w:noProof/>
-              </w:rPr>
-              <w:t>CLI : Command Line Interface :</w:t>
-            </w:r>
-            <w:r>
-              <w:rPr>
-                <w:noProof/>
-                <w:webHidden/>
-              </w:rPr>
-              <w:tab/>
-            </w:r>
-            <w:r>
-              <w:rPr>
-                <w:noProof/>
-                <w:webHidden/>
-              </w:rPr>
-              <w:fldChar w:fldCharType="begin"/>
-            </w:r>
-            <w:r>
-              <w:rPr>
-                <w:noProof/>
-                <w:webHidden/>
-              </w:rPr>
-              <w:instrText xml:space="preserve"> PAGEREF _Toc357546111 \h </w:instrText>
+              <w:instrText xml:space="preserve"> PAGEREF _Toc357667998 \h </w:instrText>
             </w:r>
             <w:r>
               <w:rPr>
@@ -377,13 +221,13 @@
               <w:lang w:eastAsia="fr-FR"/>
             </w:rPr>
           </w:pPr>
-          <w:hyperlink w:anchor="_Toc357546112" w:history="1">
+          <w:hyperlink w:anchor="_Toc357667999" w:history="1">
             <w:r>
               <w:rPr>
                 <w:rStyle w:val="Lienhypertexte"/>
                 <w:noProof/>
               </w:rPr>
-              <w:t>3.</w:t>
+              <w:t>2.</w:t>
             </w:r>
             <w:r>
               <w:rPr>
@@ -419,7 +263,7 @@
                 <w:noProof/>
                 <w:webHidden/>
               </w:rPr>
-              <w:instrText xml:space="preserve"> PAGEREF _Toc357546112 \h </w:instrText>
+              <w:instrText xml:space="preserve"> PAGEREF _Toc357667999 \h </w:instrText>
             </w:r>
             <w:r>
               <w:rPr>
@@ -439,7 +283,7 @@
                 <w:noProof/>
                 <w:webHidden/>
               </w:rPr>
-              <w:t>2</w:t>
+              <w:t>1</w:t>
             </w:r>
             <w:r>
               <w:rPr>
@@ -463,13 +307,13 @@
               <w:lang w:eastAsia="fr-FR"/>
             </w:rPr>
           </w:pPr>
-          <w:hyperlink w:anchor="_Toc357546113" w:history="1">
+          <w:hyperlink w:anchor="_Toc357668000" w:history="1">
             <w:r>
               <w:rPr>
                 <w:rStyle w:val="Lienhypertexte"/>
                 <w:noProof/>
               </w:rPr>
-              <w:t>4.</w:t>
+              <w:t>3.</w:t>
             </w:r>
             <w:r>
               <w:rPr>
@@ -505,7 +349,7 @@
                 <w:noProof/>
                 <w:webHidden/>
               </w:rPr>
-              <w:instrText xml:space="preserve"> PAGEREF _Toc357546113 \h </w:instrText>
+              <w:instrText xml:space="preserve"> PAGEREF _Toc357668000 \h </w:instrText>
             </w:r>
             <w:r>
               <w:rPr>
@@ -548,13 +392,13 @@
               <w:lang w:eastAsia="fr-FR"/>
             </w:rPr>
           </w:pPr>
-          <w:hyperlink w:anchor="_Toc357546114" w:history="1">
+          <w:hyperlink w:anchor="_Toc357668001" w:history="1">
             <w:r>
               <w:rPr>
                 <w:rStyle w:val="Lienhypertexte"/>
                 <w:noProof/>
               </w:rPr>
-              <w:t>Organigramme</w:t>
+              <w:t>Organigramme, étapogramme, algorigramme</w:t>
             </w:r>
             <w:r>
               <w:rPr>
@@ -575,7 +419,7 @@
                 <w:noProof/>
                 <w:webHidden/>
               </w:rPr>
-              <w:instrText xml:space="preserve"> PAGEREF _Toc357546114 \h </w:instrText>
+              <w:instrText xml:space="preserve"> PAGEREF _Toc357668001 \h </w:instrText>
             </w:r>
             <w:r>
               <w:rPr>
@@ -622,8 +466,13 @@
         </w:numPr>
         <w:ind w:left="720"/>
       </w:pPr>
-      <w:r>
-        <w:t xml:space="preserve">Introduction : </w:t>
+      <w:bookmarkStart w:id="1" w:name="_Toc357667997"/>
+      <w:r>
+        <w:t>Introduction :</w:t>
+      </w:r>
+      <w:bookmarkEnd w:id="1"/>
+      <w:r>
+        <w:t xml:space="preserve"> </w:t>
       </w:r>
     </w:p>
     <w:p>
@@ -650,24 +499,24 @@
       <w:pPr>
         <w:pStyle w:val="Titre1"/>
       </w:pPr>
-      <w:bookmarkStart w:id="1" w:name="_Toc357546108"/>
+      <w:bookmarkStart w:id="2" w:name="_Toc357667998"/>
       <w:r>
         <w:t>Description</w:t>
       </w:r>
       <w:r>
         <w:t xml:space="preserve"> générale</w:t>
       </w:r>
-      <w:bookmarkEnd w:id="1"/>
       <w:r>
         <w:t xml:space="preserve"> du serveur</w:t>
       </w:r>
+      <w:bookmarkEnd w:id="2"/>
     </w:p>
     <w:p>
       <w:r>
-        <w:t>C’est</w:t>
-      </w:r>
-      <w:r>
-        <w:t xml:space="preserve"> une entité utilisant le protocole TODO ayant pas la valeur SERVEUR (0x01) dans le champ TYPE du premier octet d’option du protocole.</w:t>
+        <w:t>Le serveur</w:t>
+      </w:r>
+      <w:r>
+        <w:t xml:space="preserve"> une entité utilisant le protocole TODO ayant la valeur SERVEUR (0x01) dans le champ TYPE du premier octet d’option du protocole.</w:t>
       </w:r>
     </w:p>
     <w:p>
@@ -737,6 +586,9 @@
       <w:r>
         <w:t>utilisant le protocole TODO</w:t>
       </w:r>
+      <w:r>
+        <w:t xml:space="preserve"> (liaison I²C)</w:t>
+      </w:r>
     </w:p>
     <w:p>
       <w:pPr>
@@ -754,18 +606,24 @@
       <w:pPr>
         <w:pStyle w:val="Titre1"/>
       </w:pPr>
-      <w:bookmarkStart w:id="2" w:name="_Toc357546112"/>
+      <w:bookmarkStart w:id="3" w:name="_Toc357667999"/>
       <w:r>
         <w:t>Spécification CLI :</w:t>
       </w:r>
-      <w:bookmarkEnd w:id="2"/>
+      <w:bookmarkEnd w:id="3"/>
       <w:r>
         <w:t xml:space="preserve"> </w:t>
       </w:r>
     </w:p>
     <w:p>
       <w:r>
-        <w:t>C’est une interface en ligne de commande. Ces lignes de commande sont encodées en ASCII et se terminent par le caractère nul. Chaque commande conduira à l’appel d’une fonction. Cette fonction attendra l’adresse TODO de l’expéditeur de la commande ainsi que les paramètres de la commande.</w:t>
+        <w:t>C’est une interface en ligne de commande. Ces lignes de commande sont encodées en ASCII et se terminent par le caractère nul</w:t>
+      </w:r>
+      <w:r>
+        <w:t>. C’est commandes sont reçu via l’interface TODO</w:t>
+      </w:r>
+      <w:r>
+        <w:t>. Chaque commande conduira à l’appel d’une fonction. Cette fonction attendra l’adresse TODO de l’expéditeur de la commande ainsi que les paramètres de la commande.</w:t>
       </w:r>
     </w:p>
     <w:p>
@@ -778,7 +636,6 @@
         <w:rPr>
           <w:u w:val="single"/>
         </w:rPr>
-        <w:lastRenderedPageBreak/>
         <w:t>Exemple de commande :</w:t>
       </w:r>
       <w:r>
@@ -836,6 +693,7 @@
         </w:numPr>
       </w:pPr>
       <w:r>
+        <w:lastRenderedPageBreak/>
         <w:t xml:space="preserve">C’est la fonction nommée </w:t>
       </w:r>
       <w:proofErr w:type="spellStart"/>
@@ -901,7 +759,16 @@
     </w:p>
     <w:p>
       <w:r>
-        <w:t xml:space="preserve">La fonction devra avoir un prototype comme cela : </w:t>
+        <w:t>La fonction devra avoir ce</w:t>
+      </w:r>
+      <w:r>
+        <w:t xml:space="preserve"> prototype</w:t>
+      </w:r>
+      <w:r>
+        <w:t xml:space="preserve"> </w:t>
+      </w:r>
+      <w:r>
+        <w:t xml:space="preserve">: </w:t>
       </w:r>
       <w:proofErr w:type="gramStart"/>
       <w:r>
@@ -956,7 +823,13 @@
     </w:p>
     <w:p>
       <w:r>
-        <w:t>Si la fonction correspondante est introuvable, le serveur renvoi un message d’erreur à l’expéditeur de la commande.</w:t>
+        <w:t>Si la fonction correspondante est introuvable, le serveur renvoi un message d’erreur à l’expéditeur de la commande</w:t>
+      </w:r>
+      <w:r>
+        <w:t xml:space="preserve"> seulement si celui-ci est un terminal (champ TYPE de l’entête TODO)</w:t>
+      </w:r>
+      <w:r>
+        <w:t>.</w:t>
       </w:r>
       <w:r>
         <w:t xml:space="preserve"> </w:t>
@@ -1004,7 +877,7 @@
       <w:pPr>
         <w:pStyle w:val="Titre1"/>
       </w:pPr>
-      <w:bookmarkStart w:id="3" w:name="_Toc357546113"/>
+      <w:bookmarkStart w:id="4" w:name="_Toc357668000"/>
       <w:r>
         <w:t>Spécification</w:t>
       </w:r>
@@ -1014,33 +887,17 @@
       <w:r>
         <w:t> : réseau</w:t>
       </w:r>
-      <w:bookmarkEnd w:id="3"/>
+      <w:bookmarkEnd w:id="4"/>
     </w:p>
     <w:p>
       <w:pPr>
         <w:pStyle w:val="Titre2"/>
       </w:pPr>
-      <w:bookmarkStart w:id="4" w:name="_Toc357546114"/>
+      <w:bookmarkStart w:id="5" w:name="_Toc357668001"/>
       <w:r>
         <w:t>Organigramme</w:t>
       </w:r>
-      <w:bookmarkEnd w:id="4"/>
-      <w:r>
-        <w:t xml:space="preserve">, </w:t>
-      </w:r>
-      <w:proofErr w:type="spellStart"/>
-      <w:r>
-        <w:t>étapogramme</w:t>
-      </w:r>
-      <w:proofErr w:type="spellEnd"/>
-      <w:r>
-        <w:t xml:space="preserve">, </w:t>
-      </w:r>
-      <w:proofErr w:type="spellStart"/>
-      <w:r>
-        <w:t>algorigramme</w:t>
-      </w:r>
-      <w:proofErr w:type="spellEnd"/>
+      <w:bookmarkEnd w:id="5"/>
     </w:p>
     <w:p>
       <w:pPr>
@@ -1054,7 +911,13 @@
         <w:t>U</w:t>
       </w:r>
       <w:r>
-        <w:t xml:space="preserve">n client s’adresse </w:t>
+        <w:t>n client s’adresse</w:t>
+      </w:r>
+      <w:r>
+        <w:t xml:space="preserve"> au serveur</w:t>
+      </w:r>
+      <w:r>
+        <w:t xml:space="preserve"> </w:t>
       </w:r>
       <w:r>
         <w:t>en utilisant</w:t>
@@ -1090,32 +953,18 @@
         </w:numPr>
       </w:pPr>
       <w:r>
-        <w:t>Le serveur traite les options</w:t>
-      </w:r>
-      <w:r>
-        <w:t xml:space="preserve"> indiquées par les octets d’option</w:t>
+        <w:t xml:space="preserve">Si une commande est disponible, le serveur la fait </w:t>
+      </w:r>
+      <w:proofErr w:type="gramStart"/>
+      <w:r>
+        <w:t>exécuté</w:t>
+      </w:r>
+      <w:proofErr w:type="gramEnd"/>
+      <w:r>
+        <w:t xml:space="preserve"> par la CLI</w:t>
       </w:r>
       <w:r>
         <w:t>.</w:t>
-      </w:r>
-      <w:r>
-        <w:t xml:space="preserve"> (</w:t>
-      </w:r>
-      <w:proofErr w:type="spellStart"/>
-      <w:r>
-        <w:t>decryptage</w:t>
-      </w:r>
-      <w:proofErr w:type="spellEnd"/>
-      <w:r>
-        <w:t xml:space="preserve"> </w:t>
-      </w:r>
-      <w:proofErr w:type="spellStart"/>
-      <w:r>
-        <w:t>etc</w:t>
-      </w:r>
-      <w:proofErr w:type="spellEnd"/>
-      <w:r>
-        <w:t>)</w:t>
       </w:r>
     </w:p>
     <w:p>
@@ -1127,22 +976,10 @@
         </w:numPr>
       </w:pPr>
       <w:r>
-        <w:t>La chaine créé</w:t>
-      </w:r>
-      <w:r>
-        <w:t>e grâce aux octets de donnée</w:t>
-      </w:r>
-      <w:r>
-        <w:t xml:space="preserve"> sera envoyée </w:t>
-      </w:r>
-      <w:r>
-        <w:t xml:space="preserve">à la CLI </w:t>
-      </w:r>
-      <w:r>
-        <w:t>et traitée par</w:t>
-      </w:r>
-      <w:r>
-        <w:t xml:space="preserve"> celle-ci</w:t>
+        <w:t xml:space="preserve">Pendant ce traitement, si un client s’adresse au serveur et envoie une autre commande, la fonction d’interruption </w:t>
+      </w:r>
+      <w:r>
+        <w:t>la stocke dans une file</w:t>
       </w:r>
       <w:r>
         <w:t>.</w:t>
@@ -1157,13 +994,13 @@
         </w:numPr>
       </w:pPr>
       <w:r>
-        <w:t xml:space="preserve">Pendant ce traitement, si un client s’adresse au serveur et envoie une autre commande, la fonction d’interruption </w:t>
-      </w:r>
-      <w:r>
-        <w:t>la stocke dans une file</w:t>
-      </w:r>
-      <w:r>
-        <w:t>.</w:t>
+        <w:t>Le serveur peut ensuite s’</w:t>
+      </w:r>
+      <w:r>
+        <w:t>adresser</w:t>
+      </w:r>
+      <w:r>
+        <w:t xml:space="preserve"> à un client pour fournir une réponse.</w:t>
       </w:r>
     </w:p>
     <w:p>
@@ -1175,13 +1012,7 @@
         </w:numPr>
       </w:pPr>
       <w:r>
-        <w:t>Le serveur peut ensuite s’</w:t>
-      </w:r>
-      <w:r>
-        <w:t>adresser</w:t>
-      </w:r>
-      <w:r>
-        <w:t xml:space="preserve"> à un client pour fournir une réponse.</w:t>
+        <w:t xml:space="preserve">Dans le cas ou une erreur intervient, le serveur la traite au cas par cas. Il peut prévenir le terminal que la commande s’est mal transmise par exemple. </w:t>
       </w:r>
     </w:p>
     <w:p/>
@@ -1263,7 +1094,7 @@
               <w:noProof/>
               <w:szCs w:val="32"/>
             </w:rPr>
-            <w:t>2</w:t>
+            <w:t>1</w:t>
           </w:r>
           <w:r>
             <w:rPr>
@@ -1341,9 +1172,6 @@
         <w:sdtPr>
           <w:alias w:val="Titre"/>
           <w:id w:val="77761602"/>
-          <w:placeholder>
-            <w:docPart w:val="5D266EEBF9D946D288AF76985E314F59"/>
-          </w:placeholder>
           <w:dataBinding w:prefixMappings="xmlns:ns0='http://schemas.openxmlformats.org/package/2006/metadata/core-properties' xmlns:ns1='http://purl.org/dc/elements/1.1/'" w:xpath="/ns0:coreProperties[1]/ns1:title[1]" w:storeItemID="{6C3C8BC8-F283-45AE-878A-BAB7291924A1}"/>
           <w:text/>
         </w:sdtPr>
@@ -3090,318 +2918,6 @@
     </w:rPr>
   </w:style>
 </w:styles>
-</file>
-
-<file path=word/glossary/document.xml><?xml version="1.0" encoding="utf-8"?>
-<w:glossaryDocument xmlns:ve="http://schemas.openxmlformats.org/markup-compatibility/2006" xmlns:o="urn:schemas-microsoft-com:office:office" xmlns:r="http://schemas.openxmlformats.org/officeDocument/2006/relationships" xmlns:m="http://schemas.openxmlformats.org/officeDocument/2006/math" xmlns:v="urn:schemas-microsoft-com:vml" xmlns:wp="http://schemas.openxmlformats.org/drawingml/2006/wordprocessingDrawing" xmlns:w10="urn:schemas-microsoft-com:office:word" xmlns:w="http://schemas.openxmlformats.org/wordprocessingml/2006/main" xmlns:wne="http://schemas.microsoft.com/office/word/2006/wordml">
-  <w:docParts/>
-</w:glossaryDocument>
-</file>
-
-<file path=word/glossary/fontTable.xml><?xml version="1.0" encoding="utf-8"?>
-<w:fonts xmlns:r="http://schemas.openxmlformats.org/officeDocument/2006/relationships" xmlns:w="http://schemas.openxmlformats.org/wordprocessingml/2006/main">
-  <w:font w:name="Symbol">
-    <w:panose1 w:val="05050102010706020507"/>
-    <w:charset w:val="02"/>
-    <w:family w:val="roman"/>
-    <w:pitch w:val="variable"/>
-    <w:sig w:usb0="00000000" w:usb1="10000000" w:usb2="00000000" w:usb3="00000000" w:csb0="80000000" w:csb1="00000000"/>
-  </w:font>
-  <w:font w:name="Times New Roman">
-    <w:panose1 w:val="02020603050405020304"/>
-    <w:charset w:val="00"/>
-    <w:family w:val="roman"/>
-    <w:pitch w:val="variable"/>
-    <w:sig w:usb0="E0002AFF" w:usb1="C0007841" w:usb2="00000009" w:usb3="00000000" w:csb0="000001FF" w:csb1="00000000"/>
-  </w:font>
-  <w:font w:name="Courier New">
-    <w:panose1 w:val="02070309020205020404"/>
-    <w:charset w:val="00"/>
-    <w:family w:val="modern"/>
-    <w:pitch w:val="fixed"/>
-    <w:sig w:usb0="E0002AFF" w:usb1="C0007843" w:usb2="00000009" w:usb3="00000000" w:csb0="000001FF" w:csb1="00000000"/>
-  </w:font>
-  <w:font w:name="Wingdings">
-    <w:panose1 w:val="05000000000000000000"/>
-    <w:charset w:val="02"/>
-    <w:family w:val="auto"/>
-    <w:pitch w:val="variable"/>
-    <w:sig w:usb0="00000000" w:usb1="10000000" w:usb2="00000000" w:usb3="00000000" w:csb0="80000000" w:csb1="00000000"/>
-  </w:font>
-  <w:font w:name="Calibri">
-    <w:panose1 w:val="020F0502020204030204"/>
-    <w:charset w:val="00"/>
-    <w:family w:val="swiss"/>
-    <w:pitch w:val="variable"/>
-    <w:sig w:usb0="E00002FF" w:usb1="4000ACFF" w:usb2="00000001" w:usb3="00000000" w:csb0="0000019F" w:csb1="00000000"/>
-  </w:font>
-  <w:font w:name="Cambria">
-    <w:panose1 w:val="02040503050406030204"/>
-    <w:charset w:val="00"/>
-    <w:family w:val="roman"/>
-    <w:pitch w:val="variable"/>
-    <w:sig w:usb0="E00002FF" w:usb1="400004FF" w:usb2="00000000" w:usb3="00000000" w:csb0="0000019F" w:csb1="00000000"/>
-  </w:font>
-  <w:font w:name="Tahoma">
-    <w:panose1 w:val="020B0604030504040204"/>
-    <w:charset w:val="00"/>
-    <w:family w:val="swiss"/>
-    <w:notTrueType/>
-    <w:pitch w:val="variable"/>
-    <w:sig w:usb0="00000003" w:usb1="00000000" w:usb2="00000000" w:usb3="00000000" w:csb0="00000001" w:csb1="00000000"/>
-  </w:font>
-  <w:font w:name="Consolas">
-    <w:panose1 w:val="020B0609020204030204"/>
-    <w:charset w:val="00"/>
-    <w:family w:val="modern"/>
-    <w:pitch w:val="fixed"/>
-    <w:sig w:usb0="E10002FF" w:usb1="4000FCFF" w:usb2="00000009" w:usb3="00000000" w:csb0="0000019F" w:csb1="00000000"/>
-  </w:font>
-</w:fonts>
-</file>
-
-<file path=word/glossary/settings.xml><?xml version="1.0" encoding="utf-8"?>
-<w:settings xmlns:o="urn:schemas-microsoft-com:office:office" xmlns:r="http://schemas.openxmlformats.org/officeDocument/2006/relationships" xmlns:m="http://schemas.openxmlformats.org/officeDocument/2006/math" xmlns:v="urn:schemas-microsoft-com:vml" xmlns:w10="urn:schemas-microsoft-com:office:word" xmlns:w="http://schemas.openxmlformats.org/wordprocessingml/2006/main" xmlns:sl="http://schemas.openxmlformats.org/schemaLibrary/2006/main">
-  <w:view w:val="normal"/>
-  <w:defaultTabStop w:val="708"/>
-  <w:hyphenationZone w:val="425"/>
-  <w:characterSpacingControl w:val="doNotCompress"/>
-  <w:compat>
-    <w:useFELayout/>
-  </w:compat>
-  <w:rsids>
-    <w:rsidRoot w:val="00C910FE"/>
-    <w:rsid w:val="00094783"/>
-    <w:rsid w:val="00302DCB"/>
-    <w:rsid w:val="004869AE"/>
-    <w:rsid w:val="00B953B4"/>
-    <w:rsid w:val="00C910FE"/>
-  </w:rsids>
-  <m:mathPr>
-    <m:mathFont m:val="Cambria Math"/>
-    <m:brkBin m:val="before"/>
-    <m:brkBinSub m:val="--"/>
-    <m:smallFrac m:val="off"/>
-    <m:dispDef/>
-    <m:lMargin m:val="0"/>
-    <m:rMargin m:val="0"/>
-    <m:defJc m:val="centerGroup"/>
-    <m:wrapIndent m:val="1440"/>
-    <m:intLim m:val="subSup"/>
-    <m:naryLim m:val="undOvr"/>
-  </m:mathPr>
-  <w:themeFontLang w:val="fr-FR"/>
-  <w:clrSchemeMapping w:bg1="light1" w:t1="dark1" w:bg2="light2" w:t2="dark2" w:accent1="accent1" w:accent2="accent2" w:accent3="accent3" w:accent4="accent4" w:accent5="accent5" w:accent6="accent6" w:hyperlink="hyperlink" w:followedHyperlink="followedHyperlink"/>
-  <w:decimalSymbol w:val=","/>
-  <w:listSeparator w:val=";"/>
-</w:settings>
-</file>
-
-<file path=word/glossary/styles.xml><?xml version="1.0" encoding="utf-8"?>
-<w:styles xmlns:r="http://schemas.openxmlformats.org/officeDocument/2006/relationships" xmlns:w="http://schemas.openxmlformats.org/wordprocessingml/2006/main">
-  <w:docDefaults>
-    <w:rPrDefault>
-      <w:rPr>
-        <w:rFonts w:asciiTheme="minorHAnsi" w:eastAsiaTheme="minorEastAsia" w:hAnsiTheme="minorHAnsi" w:cstheme="minorBidi"/>
-        <w:sz w:val="22"/>
-        <w:szCs w:val="22"/>
-        <w:lang w:val="fr-FR" w:eastAsia="fr-FR" w:bidi="ar-SA"/>
-      </w:rPr>
-    </w:rPrDefault>
-    <w:pPrDefault>
-      <w:pPr>
-        <w:spacing w:after="200" w:line="276" w:lineRule="auto"/>
-      </w:pPr>
-    </w:pPrDefault>
-  </w:docDefaults>
-  <w:latentStyles w:defLockedState="0" w:defUIPriority="99" w:defSemiHidden="1" w:defUnhideWhenUsed="1" w:defQFormat="0" w:count="267">
-    <w:lsdException w:name="Normal" w:semiHidden="0" w:uiPriority="0" w:unhideWhenUsed="0" w:qFormat="1"/>
-    <w:lsdException w:name="heading 1" w:semiHidden="0" w:uiPriority="9" w:unhideWhenUsed="0" w:qFormat="1"/>
-    <w:lsdException w:name="heading 2" w:uiPriority="9" w:qFormat="1"/>
-    <w:lsdException w:name="heading 3" w:uiPriority="9" w:qFormat="1"/>
-    <w:lsdException w:name="heading 4" w:uiPriority="9" w:qFormat="1"/>
-    <w:lsdException w:name="heading 5" w:uiPriority="9" w:qFormat="1"/>
-    <w:lsdException w:name="heading 6" w:uiPriority="9" w:qFormat="1"/>
-    <w:lsdException w:name="heading 7" w:uiPriority="9" w:qFormat="1"/>
-    <w:lsdException w:name="heading 8" w:uiPriority="9" w:qFormat="1"/>
-    <w:lsdException w:name="heading 9" w:uiPriority="9" w:qFormat="1"/>
-    <w:lsdException w:name="toc 1" w:uiPriority="39"/>
-    <w:lsdException w:name="toc 2" w:uiPriority="39"/>
-    <w:lsdException w:name="toc 3" w:uiPriority="39"/>
-    <w:lsdException w:name="toc 4" w:uiPriority="39"/>
-    <w:lsdException w:name="toc 5" w:uiPriority="39"/>
-    <w:lsdException w:name="toc 6" w:uiPriority="39"/>
-    <w:lsdException w:name="toc 7" w:uiPriority="39"/>
-    <w:lsdException w:name="toc 8" w:uiPriority="39"/>
-    <w:lsdException w:name="toc 9" w:uiPriority="39"/>
-    <w:lsdException w:name="caption" w:uiPriority="35" w:qFormat="1"/>
-    <w:lsdException w:name="Title" w:semiHidden="0" w:uiPriority="10" w:unhideWhenUsed="0" w:qFormat="1"/>
-    <w:lsdException w:name="Default Paragraph Font" w:uiPriority="1"/>
-    <w:lsdException w:name="Subtitle" w:semiHidden="0" w:uiPriority="11" w:unhideWhenUsed="0" w:qFormat="1"/>
-    <w:lsdException w:name="Strong" w:semiHidden="0" w:uiPriority="22" w:unhideWhenUsed="0" w:qFormat="1"/>
-    <w:lsdException w:name="Emphasis" w:semiHidden="0" w:uiPriority="20" w:unhideWhenUsed="0" w:qFormat="1"/>
-    <w:lsdException w:name="Table Grid" w:semiHidden="0" w:uiPriority="59" w:unhideWhenUsed="0"/>
-    <w:lsdException w:name="Placeholder Text" w:unhideWhenUsed="0"/>
-    <w:lsdException w:name="No Spacing" w:semiHidden="0" w:uiPriority="1" w:unhideWhenUsed="0" w:qFormat="1"/>
-    <w:lsdException w:name="Light Shading" w:semiHidden="0" w:uiPriority="60" w:unhideWhenUsed="0"/>
-    <w:lsdException w:name="Light List" w:semiHidden="0" w:uiPriority="61" w:unhideWhenUsed="0"/>
-    <w:lsdException w:name="Light Grid" w:semiHidden="0" w:uiPriority="62" w:unhideWhenUsed="0"/>
-    <w:lsdException w:name="Medium Shading 1" w:semiHidden="0" w:uiPriority="63" w:unhideWhenUsed="0"/>
-    <w:lsdException w:name="Medium Shading 2" w:semiHidden="0" w:uiPriority="64" w:unhideWhenUsed="0"/>
-    <w:lsdException w:name="Medium List 1" w:semiHidden="0" w:uiPriority="65" w:unhideWhenUsed="0"/>
-    <w:lsdException w:name="Medium List 2" w:semiHidden="0" w:uiPriority="66" w:unhideWhenUsed="0"/>
-    <w:lsdException w:name="Medium Grid 1" w:semiHidden="0" w:uiPriority="67" w:unhideWhenUsed="0"/>
-    <w:lsdException w:name="Medium Grid 2" w:semiHidden="0" w:uiPriority="68" w:unhideWhenUsed="0"/>
-    <w:lsdException w:name="Medium Grid 3" w:semiHidden="0" w:uiPriority="69" w:unhideWhenUsed="0"/>
-    <w:lsdException w:name="Dark List" w:semiHidden="0" w:uiPriority="70" w:unhideWhenUsed="0"/>
-    <w:lsdException w:name="Colorful Shading" w:semiHidden="0" w:uiPriority="71" w:unhideWhenUsed="0"/>
-    <w:lsdException w:name="Colorful List" w:semiHidden="0" w:uiPriority="72" w:unhideWhenUsed="0"/>
-    <w:lsdException w:name="Colorful Grid" w:semiHidden="0" w:uiPriority="73" w:unhideWhenUsed="0"/>
-    <w:lsdException w:name="Light Shading Accent 1" w:semiHidden="0" w:uiPriority="60" w:unhideWhenUsed="0"/>
-    <w:lsdException w:name="Light List Accent 1" w:semiHidden="0" w:uiPriority="61" w:unhideWhenUsed="0"/>
-    <w:lsdException w:name="Light Grid Accent 1" w:semiHidden="0" w:uiPriority="62" w:unhideWhenUsed="0"/>
-    <w:lsdException w:name="Medium Shading 1 Accent 1" w:semiHidden="0" w:uiPriority="63" w:unhideWhenUsed="0"/>
-    <w:lsdException w:name="Medium Shading 2 Accent 1" w:semiHidden="0" w:uiPriority="64" w:unhideWhenUsed="0"/>
-    <w:lsdException w:name="Medium List 1 Accent 1" w:semiHidden="0" w:uiPriority="65" w:unhideWhenUsed="0"/>
-    <w:lsdException w:name="Revision" w:unhideWhenUsed="0"/>
-    <w:lsdException w:name="List Paragraph" w:semiHidden="0" w:uiPriority="34" w:unhideWhenUsed="0" w:qFormat="1"/>
-    <w:lsdException w:name="Quote" w:semiHidden="0" w:uiPriority="29" w:unhideWhenUsed="0" w:qFormat="1"/>
-    <w:lsdException w:name="Intense Quote" w:semiHidden="0" w:uiPriority="30" w:unhideWhenUsed="0" w:qFormat="1"/>
-    <w:lsdException w:name="Medium List 2 Accent 1" w:semiHidden="0" w:uiPriority="66" w:unhideWhenUsed="0"/>
-    <w:lsdException w:name="Medium Grid 1 Accent 1" w:semiHidden="0" w:uiPriority="67" w:unhideWhenUsed="0"/>
-    <w:lsdException w:name="Medium Grid 2 Accent 1" w:semiHidden="0" w:uiPriority="68" w:unhideWhenUsed="0"/>
-    <w:lsdException w:name="Medium Grid 3 Accent 1" w:semiHidden="0" w:uiPriority="69" w:unhideWhenUsed="0"/>
-    <w:lsdException w:name="Dark List Accent 1" w:semiHidden="0" w:uiPriority="70" w:unhideWhenUsed="0"/>
-    <w:lsdException w:name="Colorful Shading Accent 1" w:semiHidden="0" w:uiPriority="71" w:unhideWhenUsed="0"/>
-    <w:lsdException w:name="Colorful List Accent 1" w:semiHidden="0" w:uiPriority="72" w:unhideWhenUsed="0"/>
-    <w:lsdException w:name="Colorful Grid Accent 1" w:semiHidden="0" w:uiPriority="73" w:unhideWhenUsed="0"/>
-    <w:lsdException w:name="Light Shading Accent 2" w:semiHidden="0" w:uiPriority="60" w:unhideWhenUsed="0"/>
-    <w:lsdException w:name="Light List Accent 2" w:semiHidden="0" w:uiPriority="61" w:unhideWhenUsed="0"/>
-    <w:lsdException w:name="Light Grid Accent 2" w:semiHidden="0" w:uiPriority="62" w:unhideWhenUsed="0"/>
-    <w:lsdException w:name="Medium Shading 1 Accent 2" w:semiHidden="0" w:uiPriority="63" w:unhideWhenUsed="0"/>
-    <w:lsdException w:name="Medium Shading 2 Accent 2" w:semiHidden="0" w:uiPriority="64" w:unhideWhenUsed="0"/>
-    <w:lsdException w:name="Medium List 1 Accent 2" w:semiHidden="0" w:uiPriority="65" w:unhideWhenUsed="0"/>
-    <w:lsdException w:name="Medium List 2 Accent 2" w:semiHidden="0" w:uiPriority="66" w:unhideWhenUsed="0"/>
-    <w:lsdException w:name="Medium Grid 1 Accent 2" w:semiHidden="0" w:uiPriority="67" w:unhideWhenUsed="0"/>
-    <w:lsdException w:name="Medium Grid 2 Accent 2" w:semiHidden="0" w:uiPriority="68" w:unhideWhenUsed="0"/>
-    <w:lsdException w:name="Medium Grid 3 Accent 2" w:semiHidden="0" w:uiPriority="69" w:unhideWhenUsed="0"/>
-    <w:lsdException w:name="Dark List Accent 2" w:semiHidden="0" w:uiPriority="70" w:unhideWhenUsed="0"/>
-    <w:lsdException w:name="Colorful Shading Accent 2" w:semiHidden="0" w:uiPriority="71" w:unhideWhenUsed="0"/>
-    <w:lsdException w:name="Colorful List Accent 2" w:semiHidden="0" w:uiPriority="72" w:unhideWhenUsed="0"/>
-    <w:lsdException w:name="Colorful Grid Accent 2" w:semiHidden="0" w:uiPriority="73" w:unhideWhenUsed="0"/>
-    <w:lsdException w:name="Light Shading Accent 3" w:semiHidden="0" w:uiPriority="60" w:unhideWhenUsed="0"/>
-    <w:lsdException w:name="Light List Accent 3" w:semiHidden="0" w:uiPriority="61" w:unhideWhenUsed="0"/>
-    <w:lsdException w:name="Light Grid Accent 3" w:semiHidden="0" w:uiPriority="62" w:unhideWhenUsed="0"/>
-    <w:lsdException w:name="Medium Shading 1 Accent 3" w:semiHidden="0" w:uiPriority="63" w:unhideWhenUsed="0"/>
-    <w:lsdException w:name="Medium Shading 2 Accent 3" w:semiHidden="0" w:uiPriority="64" w:unhideWhenUsed="0"/>
-    <w:lsdException w:name="Medium List 1 Accent 3" w:semiHidden="0" w:uiPriority="65" w:unhideWhenUsed="0"/>
-    <w:lsdException w:name="Medium List 2 Accent 3" w:semiHidden="0" w:uiPriority="66" w:unhideWhenUsed="0"/>
-    <w:lsdException w:name="Medium Grid 1 Accent 3" w:semiHidden="0" w:uiPriority="67" w:unhideWhenUsed="0"/>
-    <w:lsdException w:name="Medium Grid 2 Accent 3" w:semiHidden="0" w:uiPriority="68" w:unhideWhenUsed="0"/>
-    <w:lsdException w:name="Medium Grid 3 Accent 3" w:semiHidden="0" w:uiPriority="69" w:unhideWhenUsed="0"/>
-    <w:lsdException w:name="Dark List Accent 3" w:semiHidden="0" w:uiPriority="70" w:unhideWhenUsed="0"/>
-    <w:lsdException w:name="Colorful Shading Accent 3" w:semiHidden="0" w:uiPriority="71" w:unhideWhenUsed="0"/>
-    <w:lsdException w:name="Colorful List Accent 3" w:semiHidden="0" w:uiPriority="72" w:unhideWhenUsed="0"/>
-    <w:lsdException w:name="Colorful Grid Accent 3" w:semiHidden="0" w:uiPriority="73" w:unhideWhenUsed="0"/>
-    <w:lsdException w:name="Light Shading Accent 4" w:semiHidden="0" w:uiPriority="60" w:unhideWhenUsed="0"/>
-    <w:lsdException w:name="Light List Accent 4" w:semiHidden="0" w:uiPriority="61" w:unhideWhenUsed="0"/>
-    <w:lsdException w:name="Light Grid Accent 4" w:semiHidden="0" w:uiPriority="62" w:unhideWhenUsed="0"/>
-    <w:lsdException w:name="Medium Shading 1 Accent 4" w:semiHidden="0" w:uiPriority="63" w:unhideWhenUsed="0"/>
-    <w:lsdException w:name="Medium Shading 2 Accent 4" w:semiHidden="0" w:uiPriority="64" w:unhideWhenUsed="0"/>
-    <w:lsdException w:name="Medium List 1 Accent 4" w:semiHidden="0" w:uiPriority="65" w:unhideWhenUsed="0"/>
-    <w:lsdException w:name="Medium List 2 Accent 4" w:semiHidden="0" w:uiPriority="66" w:unhideWhenUsed="0"/>
-    <w:lsdException w:name="Medium Grid 1 Accent 4" w:semiHidden="0" w:uiPriority="67" w:unhideWhenUsed="0"/>
-    <w:lsdException w:name="Medium Grid 2 Accent 4" w:semiHidden="0" w:uiPriority="68" w:unhideWhenUsed="0"/>
-    <w:lsdException w:name="Medium Grid 3 Accent 4" w:semiHidden="0" w:uiPriority="69" w:unhideWhenUsed="0"/>
-    <w:lsdException w:name="Dark List Accent 4" w:semiHidden="0" w:uiPriority="70" w:unhideWhenUsed="0"/>
-    <w:lsdException w:name="Colorful Shading Accent 4" w:semiHidden="0" w:uiPriority="71" w:unhideWhenUsed="0"/>
-    <w:lsdException w:name="Colorful List Accent 4" w:semiHidden="0" w:uiPriority="72" w:unhideWhenUsed="0"/>
-    <w:lsdException w:name="Colorful Grid Accent 4" w:semiHidden="0" w:uiPriority="73" w:unhideWhenUsed="0"/>
-    <w:lsdException w:name="Light Shading Accent 5" w:semiHidden="0" w:uiPriority="60" w:unhideWhenUsed="0"/>
-    <w:lsdException w:name="Light List Accent 5" w:semiHidden="0" w:uiPriority="61" w:unhideWhenUsed="0"/>
-    <w:lsdException w:name="Light Grid Accent 5" w:semiHidden="0" w:uiPriority="62" w:unhideWhenUsed="0"/>
-    <w:lsdException w:name="Medium Shading 1 Accent 5" w:semiHidden="0" w:uiPriority="63" w:unhideWhenUsed="0"/>
-    <w:lsdException w:name="Medium Shading 2 Accent 5" w:semiHidden="0" w:uiPriority="64" w:unhideWhenUsed="0"/>
-    <w:lsdException w:name="Medium List 1 Accent 5" w:semiHidden="0" w:uiPriority="65" w:unhideWhenUsed="0"/>
-    <w:lsdException w:name="Medium List 2 Accent 5" w:semiHidden="0" w:uiPriority="66" w:unhideWhenUsed="0"/>
-    <w:lsdException w:name="Medium Grid 1 Accent 5" w:semiHidden="0" w:uiPriority="67" w:unhideWhenUsed="0"/>
-    <w:lsdException w:name="Medium Grid 2 Accent 5" w:semiHidden="0" w:uiPriority="68" w:unhideWhenUsed="0"/>
-    <w:lsdException w:name="Medium Grid 3 Accent 5" w:semiHidden="0" w:uiPriority="69" w:unhideWhenUsed="0"/>
-    <w:lsdException w:name="Dark List Accent 5" w:semiHidden="0" w:uiPriority="70" w:unhideWhenUsed="0"/>
-    <w:lsdException w:name="Colorful Shading Accent 5" w:semiHidden="0" w:uiPriority="71" w:unhideWhenUsed="0"/>
-    <w:lsdException w:name="Colorful List Accent 5" w:semiHidden="0" w:uiPriority="72" w:unhideWhenUsed="0"/>
-    <w:lsdException w:name="Colorful Grid Accent 5" w:semiHidden="0" w:uiPriority="73" w:unhideWhenUsed="0"/>
-    <w:lsdException w:name="Light Shading Accent 6" w:semiHidden="0" w:uiPriority="60" w:unhideWhenUsed="0"/>
-    <w:lsdException w:name="Light List Accent 6" w:semiHidden="0" w:uiPriority="61" w:unhideWhenUsed="0"/>
-    <w:lsdException w:name="Light Grid Accent 6" w:semiHidden="0" w:uiPriority="62" w:unhideWhenUsed="0"/>
-    <w:lsdException w:name="Medium Shading 1 Accent 6" w:semiHidden="0" w:uiPriority="63" w:unhideWhenUsed="0"/>
-    <w:lsdException w:name="Medium Shading 2 Accent 6" w:semiHidden="0" w:uiPriority="64" w:unhideWhenUsed="0"/>
-    <w:lsdException w:name="Medium List 1 Accent 6" w:semiHidden="0" w:uiPriority="65" w:unhideWhenUsed="0"/>
-    <w:lsdException w:name="Medium List 2 Accent 6" w:semiHidden="0" w:uiPriority="66" w:unhideWhenUsed="0"/>
-    <w:lsdException w:name="Medium Grid 1 Accent 6" w:semiHidden="0" w:uiPriority="67" w:unhideWhenUsed="0"/>
-    <w:lsdException w:name="Medium Grid 2 Accent 6" w:semiHidden="0" w:uiPriority="68" w:unhideWhenUsed="0"/>
-    <w:lsdException w:name="Medium Grid 3 Accent 6" w:semiHidden="0" w:uiPriority="69" w:unhideWhenUsed="0"/>
-    <w:lsdException w:name="Dark List Accent 6" w:semiHidden="0" w:uiPriority="70" w:unhideWhenUsed="0"/>
-    <w:lsdException w:name="Colorful Shading Accent 6" w:semiHidden="0" w:uiPriority="71" w:unhideWhenUsed="0"/>
-    <w:lsdException w:name="Colorful List Accent 6" w:semiHidden="0" w:uiPriority="72" w:unhideWhenUsed="0"/>
-    <w:lsdException w:name="Colorful Grid Accent 6" w:semiHidden="0" w:uiPriority="73" w:unhideWhenUsed="0"/>
-    <w:lsdException w:name="Subtle Emphasis" w:semiHidden="0" w:uiPriority="19" w:unhideWhenUsed="0" w:qFormat="1"/>
-    <w:lsdException w:name="Intense Emphasis" w:semiHidden="0" w:uiPriority="21" w:unhideWhenUsed="0" w:qFormat="1"/>
-    <w:lsdException w:name="Subtle Reference" w:semiHidden="0" w:uiPriority="31" w:unhideWhenUsed="0" w:qFormat="1"/>
-    <w:lsdException w:name="Intense Reference" w:semiHidden="0" w:uiPriority="32" w:unhideWhenUsed="0" w:qFormat="1"/>
-    <w:lsdException w:name="Book Title" w:semiHidden="0" w:uiPriority="33" w:unhideWhenUsed="0" w:qFormat="1"/>
-    <w:lsdException w:name="Bibliography" w:uiPriority="37"/>
-    <w:lsdException w:name="TOC Heading" w:uiPriority="39" w:qFormat="1"/>
-  </w:latentStyles>
-  <w:style w:type="paragraph" w:default="1" w:styleId="Normal">
-    <w:name w:val="Normal"/>
-    <w:qFormat/>
-    <w:rsid w:val="00B953B4"/>
-  </w:style>
-  <w:style w:type="character" w:default="1" w:styleId="Policepardfaut">
-    <w:name w:val="Default Paragraph Font"/>
-    <w:uiPriority w:val="1"/>
-    <w:semiHidden/>
-    <w:unhideWhenUsed/>
-  </w:style>
-  <w:style w:type="table" w:default="1" w:styleId="TableauNormal">
-    <w:name w:val="Normal Table"/>
-    <w:uiPriority w:val="99"/>
-    <w:semiHidden/>
-    <w:unhideWhenUsed/>
-    <w:qFormat/>
-    <w:tblPr>
-      <w:tblInd w:w="0" w:type="dxa"/>
-      <w:tblCellMar>
-        <w:top w:w="0" w:type="dxa"/>
-        <w:left w:w="108" w:type="dxa"/>
-        <w:bottom w:w="0" w:type="dxa"/>
-        <w:right w:w="108" w:type="dxa"/>
-      </w:tblCellMar>
-    </w:tblPr>
-  </w:style>
-  <w:style w:type="numbering" w:default="1" w:styleId="Aucuneliste">
-    <w:name w:val="No List"/>
-    <w:uiPriority w:val="99"/>
-    <w:semiHidden/>
-    <w:unhideWhenUsed/>
-  </w:style>
-  <w:style w:type="paragraph" w:customStyle="1" w:styleId="5D266EEBF9D946D288AF76985E314F59">
-    <w:name w:val="5D266EEBF9D946D288AF76985E314F59"/>
-    <w:rsid w:val="00C910FE"/>
-  </w:style>
-  <w:style w:type="paragraph" w:customStyle="1" w:styleId="27658955769745248D8FAEA2EC94D385">
-    <w:name w:val="27658955769745248D8FAEA2EC94D385"/>
-    <w:rsid w:val="00C910FE"/>
-  </w:style>
-</w:styles>
-</file>
-
-<file path=word/glossary/webSettings.xml><?xml version="1.0" encoding="utf-8"?>
-<w:webSettings xmlns:r="http://schemas.openxmlformats.org/officeDocument/2006/relationships" xmlns:w="http://schemas.openxmlformats.org/wordprocessingml/2006/main">
-  <w:optimizeForBrowser/>
-  <w:allowPNG/>
-</w:webSettings>
 </file>
 
 <file path=word/theme/theme1.xml><?xml version="1.0" encoding="utf-8"?>
@@ -3713,7 +3229,7 @@
 </file>
 
 <file path=customXml/itemProps2.xml><?xml version="1.0" encoding="utf-8"?>
-<ds:datastoreItem xmlns:ds="http://schemas.openxmlformats.org/officeDocument/2006/customXml" ds:itemID="{FB46862E-B8A8-4561-8358-DBBBD45F84ED}">
+<ds:datastoreItem xmlns:ds="http://schemas.openxmlformats.org/officeDocument/2006/customXml" ds:itemID="{4781DD3C-2371-4B92-A5DB-75E0C0FDA458}">
   <ds:schemaRefs>
     <ds:schemaRef ds:uri="http://schemas.openxmlformats.org/officeDocument/2006/bibliography"/>
   </ds:schemaRefs>

</xml_diff>